<commit_message>
Modification const "name" dans perso et container + check UML et doc
</commit_message>
<xml_diff>
--- a/Rapport_Labo3_Forestier_Herzig.docx
+++ b/Rapport_Labo3_Forestier_Herzig.docx
@@ -16,6 +16,7 @@
           <w:docPartUnique/>
         </w:docPartObj>
       </w:sdtPr>
+      <w:sdtEndPr/>
       <w:sdtContent>
         <w:p>
           <w:r>
@@ -143,6 +144,7 @@
                                     <w:dataBinding w:prefixMappings="xmlns:ns0='http://purl.org/dc/elements/1.1/' xmlns:ns1='http://schemas.openxmlformats.org/package/2006/metadata/core-properties' " w:xpath="/ns1:coreProperties[1]/ns0:creator[1]" w:storeItemID="{6C3C8BC8-F283-45AE-878A-BAB7291924A1}"/>
                                     <w:text/>
                                   </w:sdtPr>
+                                  <w:sdtEndPr/>
                                   <w:sdtContent>
                                     <w:p>
                                       <w:pPr>
@@ -191,6 +193,7 @@
                                       <w:dataBinding w:prefixMappings="xmlns:ns0='http://purl.org/dc/elements/1.1/' xmlns:ns1='http://schemas.openxmlformats.org/package/2006/metadata/core-properties' " w:xpath="/ns1:coreProperties[1]/ns1:category[1]" w:storeItemID="{6C3C8BC8-F283-45AE-878A-BAB7291924A1}"/>
                                       <w:text/>
                                     </w:sdtPr>
+                                    <w:sdtEndPr/>
                                     <w:sdtContent>
                                       <w:r>
                                         <w:rPr>
@@ -241,7 +244,7 @@
                                       <w:color w:val="FFFFFF" w:themeColor="background1"/>
                                       <w:lang w:val="de-CH"/>
                                     </w:rPr>
-                                    <w:t>01.05.2021</w:t>
+                                    <w:t>02.05.2021</w:t>
                                   </w:r>
                                   <w:r>
                                     <w:rPr>
@@ -308,6 +311,7 @@
                                     <w:dataBinding w:prefixMappings="xmlns:ns0='http://purl.org/dc/elements/1.1/' xmlns:ns1='http://schemas.openxmlformats.org/package/2006/metadata/core-properties' " w:xpath="/ns1:coreProperties[1]/ns0:title[1]" w:storeItemID="{6C3C8BC8-F283-45AE-878A-BAB7291924A1}"/>
                                     <w:text/>
                                   </w:sdtPr>
+                                  <w:sdtEndPr/>
                                   <w:sdtContent>
                                     <w:p>
                                       <w:pPr>
@@ -348,6 +352,7 @@
                                     <w:dataBinding w:prefixMappings="xmlns:ns0='http://purl.org/dc/elements/1.1/' xmlns:ns1='http://schemas.openxmlformats.org/package/2006/metadata/core-properties' " w:xpath="/ns1:coreProperties[1]/ns0:subject[1]" w:storeItemID="{6C3C8BC8-F283-45AE-878A-BAB7291924A1}"/>
                                     <w:text/>
                                   </w:sdtPr>
+                                  <w:sdtEndPr/>
                                   <w:sdtContent>
                                     <w:p>
                                       <w:pPr>
@@ -417,6 +422,7 @@
                               <w:dataBinding w:prefixMappings="xmlns:ns0='http://purl.org/dc/elements/1.1/' xmlns:ns1='http://schemas.openxmlformats.org/package/2006/metadata/core-properties' " w:xpath="/ns1:coreProperties[1]/ns0:creator[1]" w:storeItemID="{6C3C8BC8-F283-45AE-878A-BAB7291924A1}"/>
                               <w:text/>
                             </w:sdtPr>
+                            <w:sdtEndPr/>
                             <w:sdtContent>
                               <w:p>
                                 <w:pPr>
@@ -465,6 +471,7 @@
                                 <w:dataBinding w:prefixMappings="xmlns:ns0='http://purl.org/dc/elements/1.1/' xmlns:ns1='http://schemas.openxmlformats.org/package/2006/metadata/core-properties' " w:xpath="/ns1:coreProperties[1]/ns1:category[1]" w:storeItemID="{6C3C8BC8-F283-45AE-878A-BAB7291924A1}"/>
                                 <w:text/>
                               </w:sdtPr>
+                              <w:sdtEndPr/>
                               <w:sdtContent>
                                 <w:r>
                                   <w:rPr>
@@ -515,7 +522,7 @@
                                 <w:color w:val="FFFFFF" w:themeColor="background1"/>
                                 <w:lang w:val="de-CH"/>
                               </w:rPr>
-                              <w:t>01.05.2021</w:t>
+                              <w:t>02.05.2021</w:t>
                             </w:r>
                             <w:r>
                               <w:rPr>
@@ -550,6 +557,7 @@
                               <w:dataBinding w:prefixMappings="xmlns:ns0='http://purl.org/dc/elements/1.1/' xmlns:ns1='http://schemas.openxmlformats.org/package/2006/metadata/core-properties' " w:xpath="/ns1:coreProperties[1]/ns0:title[1]" w:storeItemID="{6C3C8BC8-F283-45AE-878A-BAB7291924A1}"/>
                               <w:text/>
                             </w:sdtPr>
+                            <w:sdtEndPr/>
                             <w:sdtContent>
                               <w:p>
                                 <w:pPr>
@@ -590,6 +598,7 @@
                               <w:dataBinding w:prefixMappings="xmlns:ns0='http://purl.org/dc/elements/1.1/' xmlns:ns1='http://schemas.openxmlformats.org/package/2006/metadata/core-properties' " w:xpath="/ns1:coreProperties[1]/ns0:subject[1]" w:storeItemID="{6C3C8BC8-F283-45AE-878A-BAB7291924A1}"/>
                               <w:text/>
                             </w:sdtPr>
+                            <w:sdtEndPr/>
                             <w:sdtContent>
                               <w:p>
                                 <w:pPr>
@@ -735,7 +744,7 @@
                 <w:rPr>
                   <w:rFonts w:eastAsiaTheme="minorEastAsia"/>
                   <w:noProof/>
-                  <w:lang w:val="fr-FR" w:eastAsia="fr-FR"/>
+                  <w:lang w:eastAsia="fr-CH"/>
                 </w:rPr>
               </w:pPr>
               <w:r>
@@ -747,7 +756,7 @@
               <w:r>
                 <w:fldChar w:fldCharType="separate"/>
               </w:r>
-              <w:hyperlink w:anchor="_Toc70774975" w:history="1">
+              <w:hyperlink w:anchor="_Toc70870266" w:history="1">
                 <w:r>
                   <w:rPr>
                     <w:rStyle w:val="Lienhypertexte"/>
@@ -774,7 +783,7 @@
                     <w:noProof/>
                     <w:webHidden/>
                   </w:rPr>
-                  <w:instrText xml:space="preserve"> PAGEREF _Toc70774975 \h </w:instrText>
+                  <w:instrText xml:space="preserve"> PAGEREF _Toc70870266 \h </w:instrText>
                 </w:r>
                 <w:r>
                   <w:rPr>
@@ -814,10 +823,10 @@
                 <w:rPr>
                   <w:rFonts w:eastAsiaTheme="minorEastAsia"/>
                   <w:noProof/>
-                  <w:lang w:val="fr-FR" w:eastAsia="fr-FR"/>
+                  <w:lang w:eastAsia="fr-CH"/>
                 </w:rPr>
               </w:pPr>
-              <w:hyperlink w:anchor="_Toc70774976" w:history="1">
+              <w:hyperlink w:anchor="_Toc70870267" w:history="1">
                 <w:r>
                   <w:rPr>
                     <w:rStyle w:val="Lienhypertexte"/>
@@ -844,7 +853,7 @@
                     <w:noProof/>
                     <w:webHidden/>
                   </w:rPr>
-                  <w:instrText xml:space="preserve"> PAGEREF _Toc70774976 \h </w:instrText>
+                  <w:instrText xml:space="preserve"> PAGEREF _Toc70870267 \h </w:instrText>
                 </w:r>
                 <w:r>
                   <w:rPr>
@@ -884,10 +893,10 @@
                 <w:rPr>
                   <w:rFonts w:eastAsiaTheme="minorEastAsia"/>
                   <w:noProof/>
-                  <w:lang w:val="fr-FR" w:eastAsia="fr-FR"/>
+                  <w:lang w:eastAsia="fr-CH"/>
                 </w:rPr>
               </w:pPr>
-              <w:hyperlink w:anchor="_Toc70774977" w:history="1">
+              <w:hyperlink w:anchor="_Toc70870268" w:history="1">
                 <w:r>
                   <w:rPr>
                     <w:rStyle w:val="Lienhypertexte"/>
@@ -914,7 +923,7 @@
                     <w:noProof/>
                     <w:webHidden/>
                   </w:rPr>
-                  <w:instrText xml:space="preserve"> PAGEREF _Toc70774977 \h </w:instrText>
+                  <w:instrText xml:space="preserve"> PAGEREF _Toc70870268 \h </w:instrText>
                 </w:r>
                 <w:r>
                   <w:rPr>
@@ -954,9 +963,10 @@
                 <w:rPr>
                   <w:rFonts w:cstheme="minorBidi"/>
                   <w:noProof/>
+                  <w:lang w:val="fr-CH" w:eastAsia="fr-CH"/>
                 </w:rPr>
               </w:pPr>
-              <w:hyperlink w:anchor="_Toc70774978" w:history="1">
+              <w:hyperlink w:anchor="_Toc70870269" w:history="1">
                 <w:r>
                   <w:rPr>
                     <w:rStyle w:val="Lienhypertexte"/>
@@ -983,7 +993,7 @@
                     <w:noProof/>
                     <w:webHidden/>
                   </w:rPr>
-                  <w:instrText xml:space="preserve"> PAGEREF _Toc70774978 \h </w:instrText>
+                  <w:instrText xml:space="preserve"> PAGEREF _Toc70870269 \h </w:instrText>
                 </w:r>
                 <w:r>
                   <w:rPr>
@@ -1023,9 +1033,10 @@
                 <w:rPr>
                   <w:rFonts w:cstheme="minorBidi"/>
                   <w:noProof/>
+                  <w:lang w:val="fr-CH" w:eastAsia="fr-CH"/>
                 </w:rPr>
               </w:pPr>
-              <w:hyperlink w:anchor="_Toc70774979" w:history="1">
+              <w:hyperlink w:anchor="_Toc70870270" w:history="1">
                 <w:r>
                   <w:rPr>
                     <w:rStyle w:val="Lienhypertexte"/>
@@ -1052,7 +1063,7 @@
                     <w:noProof/>
                     <w:webHidden/>
                   </w:rPr>
-                  <w:instrText xml:space="preserve"> PAGEREF _Toc70774979 \h </w:instrText>
+                  <w:instrText xml:space="preserve"> PAGEREF _Toc70870270 \h </w:instrText>
                 </w:r>
                 <w:r>
                   <w:rPr>
@@ -1092,9 +1103,10 @@
                 <w:rPr>
                   <w:rFonts w:cstheme="minorBidi"/>
                   <w:noProof/>
+                  <w:lang w:val="fr-CH" w:eastAsia="fr-CH"/>
                 </w:rPr>
               </w:pPr>
-              <w:hyperlink w:anchor="_Toc70774980" w:history="1">
+              <w:hyperlink w:anchor="_Toc70870271" w:history="1">
                 <w:r>
                   <w:rPr>
                     <w:rStyle w:val="Lienhypertexte"/>
@@ -1121,7 +1133,7 @@
                     <w:noProof/>
                     <w:webHidden/>
                   </w:rPr>
-                  <w:instrText xml:space="preserve"> PAGEREF _Toc70774980 \h </w:instrText>
+                  <w:instrText xml:space="preserve"> PAGEREF _Toc70870271 \h </w:instrText>
                 </w:r>
                 <w:r>
                   <w:rPr>
@@ -1161,10 +1173,10 @@
                 <w:rPr>
                   <w:rFonts w:eastAsiaTheme="minorEastAsia"/>
                   <w:noProof/>
-                  <w:lang w:val="fr-FR" w:eastAsia="fr-FR"/>
+                  <w:lang w:eastAsia="fr-CH"/>
                 </w:rPr>
               </w:pPr>
-              <w:hyperlink w:anchor="_Toc70774981" w:history="1">
+              <w:hyperlink w:anchor="_Toc70870272" w:history="1">
                 <w:r>
                   <w:rPr>
                     <w:rStyle w:val="Lienhypertexte"/>
@@ -1192,7 +1204,7 @@
                     <w:noProof/>
                     <w:webHidden/>
                   </w:rPr>
-                  <w:instrText xml:space="preserve"> PAGEREF _Toc70774981 \h </w:instrText>
+                  <w:instrText xml:space="preserve"> PAGEREF _Toc70870272 \h </w:instrText>
                 </w:r>
                 <w:r>
                   <w:rPr>
@@ -1232,9 +1244,10 @@
                 <w:rPr>
                   <w:rFonts w:cstheme="minorBidi"/>
                   <w:noProof/>
+                  <w:lang w:val="fr-CH" w:eastAsia="fr-CH"/>
                 </w:rPr>
               </w:pPr>
-              <w:hyperlink w:anchor="_Toc70774982" w:history="1">
+              <w:hyperlink w:anchor="_Toc70870273" w:history="1">
                 <w:r>
                   <w:rPr>
                     <w:rStyle w:val="Lienhypertexte"/>
@@ -1261,7 +1274,7 @@
                     <w:noProof/>
                     <w:webHidden/>
                   </w:rPr>
-                  <w:instrText xml:space="preserve"> PAGEREF _Toc70774982 \h </w:instrText>
+                  <w:instrText xml:space="preserve"> PAGEREF _Toc70870273 \h </w:instrText>
                 </w:r>
                 <w:r>
                   <w:rPr>
@@ -1301,9 +1314,10 @@
                 <w:rPr>
                   <w:rFonts w:cstheme="minorBidi"/>
                   <w:noProof/>
+                  <w:lang w:val="fr-CH" w:eastAsia="fr-CH"/>
                 </w:rPr>
               </w:pPr>
-              <w:hyperlink w:anchor="_Toc70774983" w:history="1">
+              <w:hyperlink w:anchor="_Toc70870274" w:history="1">
                 <w:r>
                   <w:rPr>
                     <w:rStyle w:val="Lienhypertexte"/>
@@ -1330,7 +1344,7 @@
                     <w:noProof/>
                     <w:webHidden/>
                   </w:rPr>
-                  <w:instrText xml:space="preserve"> PAGEREF _Toc70774983 \h </w:instrText>
+                  <w:instrText xml:space="preserve"> PAGEREF _Toc70870274 \h </w:instrText>
                 </w:r>
                 <w:r>
                   <w:rPr>
@@ -1370,9 +1384,10 @@
                 <w:rPr>
                   <w:rFonts w:cstheme="minorBidi"/>
                   <w:noProof/>
+                  <w:lang w:val="fr-CH" w:eastAsia="fr-CH"/>
                 </w:rPr>
               </w:pPr>
-              <w:hyperlink w:anchor="_Toc70774984" w:history="1">
+              <w:hyperlink w:anchor="_Toc70870275" w:history="1">
                 <w:r>
                   <w:rPr>
                     <w:rStyle w:val="Lienhypertexte"/>
@@ -1399,7 +1414,7 @@
                     <w:noProof/>
                     <w:webHidden/>
                   </w:rPr>
-                  <w:instrText xml:space="preserve"> PAGEREF _Toc70774984 \h </w:instrText>
+                  <w:instrText xml:space="preserve"> PAGEREF _Toc70870275 \h </w:instrText>
                 </w:r>
                 <w:r>
                   <w:rPr>
@@ -1439,10 +1454,10 @@
                 <w:rPr>
                   <w:rFonts w:eastAsiaTheme="minorEastAsia"/>
                   <w:noProof/>
-                  <w:lang w:val="fr-FR" w:eastAsia="fr-FR"/>
+                  <w:lang w:eastAsia="fr-CH"/>
                 </w:rPr>
               </w:pPr>
-              <w:hyperlink w:anchor="_Toc70774985" w:history="1">
+              <w:hyperlink w:anchor="_Toc70870276" w:history="1">
                 <w:r>
                   <w:rPr>
                     <w:rStyle w:val="Lienhypertexte"/>
@@ -1470,7 +1485,7 @@
                     <w:noProof/>
                     <w:webHidden/>
                   </w:rPr>
-                  <w:instrText xml:space="preserve"> PAGEREF _Toc70774985 \h </w:instrText>
+                  <w:instrText xml:space="preserve"> PAGEREF _Toc70870276 \h </w:instrText>
                 </w:r>
                 <w:r>
                   <w:rPr>
@@ -1510,9 +1525,10 @@
                 <w:rPr>
                   <w:rFonts w:cstheme="minorBidi"/>
                   <w:noProof/>
+                  <w:lang w:val="fr-CH" w:eastAsia="fr-CH"/>
                 </w:rPr>
               </w:pPr>
-              <w:hyperlink w:anchor="_Toc70774986" w:history="1">
+              <w:hyperlink w:anchor="_Toc70870277" w:history="1">
                 <w:r>
                   <w:rPr>
                     <w:rStyle w:val="Lienhypertexte"/>
@@ -1539,7 +1555,7 @@
                     <w:noProof/>
                     <w:webHidden/>
                   </w:rPr>
-                  <w:instrText xml:space="preserve"> PAGEREF _Toc70774986 \h </w:instrText>
+                  <w:instrText xml:space="preserve"> PAGEREF _Toc70870277 \h </w:instrText>
                 </w:r>
                 <w:r>
                   <w:rPr>
@@ -1579,10 +1595,10 @@
                 <w:rPr>
                   <w:rFonts w:eastAsiaTheme="minorEastAsia"/>
                   <w:noProof/>
-                  <w:lang w:val="fr-FR" w:eastAsia="fr-FR"/>
+                  <w:lang w:eastAsia="fr-CH"/>
                 </w:rPr>
               </w:pPr>
-              <w:hyperlink w:anchor="_Toc70774987" w:history="1">
+              <w:hyperlink w:anchor="_Toc70870278" w:history="1">
                 <w:r>
                   <w:rPr>
                     <w:rStyle w:val="Lienhypertexte"/>
@@ -1609,7 +1625,7 @@
                     <w:noProof/>
                     <w:webHidden/>
                   </w:rPr>
-                  <w:instrText xml:space="preserve"> PAGEREF _Toc70774987 \h </w:instrText>
+                  <w:instrText xml:space="preserve"> PAGEREF _Toc70870278 \h </w:instrText>
                 </w:r>
                 <w:r>
                   <w:rPr>
@@ -1649,10 +1665,10 @@
                 <w:rPr>
                   <w:rFonts w:eastAsiaTheme="minorEastAsia"/>
                   <w:noProof/>
-                  <w:lang w:val="fr-FR" w:eastAsia="fr-FR"/>
+                  <w:lang w:eastAsia="fr-CH"/>
                 </w:rPr>
               </w:pPr>
-              <w:hyperlink w:anchor="_Toc70774988" w:history="1">
+              <w:hyperlink w:anchor="_Toc70870279" w:history="1">
                 <w:r>
                   <w:rPr>
                     <w:rStyle w:val="Lienhypertexte"/>
@@ -1679,7 +1695,7 @@
                     <w:noProof/>
                     <w:webHidden/>
                   </w:rPr>
-                  <w:instrText xml:space="preserve"> PAGEREF _Toc70774988 \h </w:instrText>
+                  <w:instrText xml:space="preserve"> PAGEREF _Toc70870279 \h </w:instrText>
                 </w:r>
                 <w:r>
                   <w:rPr>
@@ -1719,10 +1735,10 @@
                 <w:rPr>
                   <w:rFonts w:eastAsiaTheme="minorEastAsia"/>
                   <w:noProof/>
-                  <w:lang w:val="fr-FR" w:eastAsia="fr-FR"/>
+                  <w:lang w:eastAsia="fr-CH"/>
                 </w:rPr>
               </w:pPr>
-              <w:hyperlink w:anchor="_Toc70774989" w:history="1">
+              <w:hyperlink w:anchor="_Toc70870280" w:history="1">
                 <w:r>
                   <w:rPr>
                     <w:rStyle w:val="Lienhypertexte"/>
@@ -1749,7 +1765,7 @@
                     <w:noProof/>
                     <w:webHidden/>
                   </w:rPr>
-                  <w:instrText xml:space="preserve"> PAGEREF _Toc70774989 \h </w:instrText>
+                  <w:instrText xml:space="preserve"> PAGEREF _Toc70870280 \h </w:instrText>
                 </w:r>
                 <w:r>
                   <w:rPr>
@@ -1789,10 +1805,10 @@
                 <w:rPr>
                   <w:rFonts w:eastAsiaTheme="minorEastAsia"/>
                   <w:noProof/>
-                  <w:lang w:val="fr-FR" w:eastAsia="fr-FR"/>
+                  <w:lang w:eastAsia="fr-CH"/>
                 </w:rPr>
               </w:pPr>
-              <w:hyperlink w:anchor="_Toc70774990" w:history="1">
+              <w:hyperlink w:anchor="_Toc70870281" w:history="1">
                 <w:r>
                   <w:rPr>
                     <w:rStyle w:val="Lienhypertexte"/>
@@ -1819,7 +1835,7 @@
                     <w:noProof/>
                     <w:webHidden/>
                   </w:rPr>
-                  <w:instrText xml:space="preserve"> PAGEREF _Toc70774990 \h </w:instrText>
+                  <w:instrText xml:space="preserve"> PAGEREF _Toc70870281 \h </w:instrText>
                 </w:r>
                 <w:r>
                   <w:rPr>
@@ -1859,10 +1875,10 @@
                 <w:rPr>
                   <w:rFonts w:eastAsiaTheme="minorEastAsia"/>
                   <w:noProof/>
-                  <w:lang w:val="fr-FR" w:eastAsia="fr-FR"/>
+                  <w:lang w:eastAsia="fr-CH"/>
                 </w:rPr>
               </w:pPr>
-              <w:hyperlink w:anchor="_Toc70774991" w:history="1">
+              <w:hyperlink w:anchor="_Toc70870282" w:history="1">
                 <w:r>
                   <w:rPr>
                     <w:rStyle w:val="Lienhypertexte"/>
@@ -1889,7 +1905,7 @@
                     <w:noProof/>
                     <w:webHidden/>
                   </w:rPr>
-                  <w:instrText xml:space="preserve"> PAGEREF _Toc70774991 \h </w:instrText>
+                  <w:instrText xml:space="preserve"> PAGEREF _Toc70870282 \h </w:instrText>
                 </w:r>
                 <w:r>
                   <w:rPr>
@@ -1941,7 +1957,7 @@
           <w:pPr>
             <w:pStyle w:val="Titre1"/>
           </w:pPr>
-          <w:bookmarkStart w:id="0" w:name="_Toc70774975"/>
+          <w:bookmarkStart w:id="0" w:name="_Toc70870266"/>
           <w:r>
             <w:lastRenderedPageBreak/>
             <w:t>I</w:t>
@@ -1981,7 +1997,13 @@
         <w:t xml:space="preserve">Plusieurs variantes sont possibles. </w:t>
       </w:r>
       <w:r>
-        <w:t>La notre contient les personnages suivants :</w:t>
+        <w:t>La n</w:t>
+      </w:r>
+      <w:r>
+        <w:t>ô</w:t>
+      </w:r>
+      <w:r>
+        <w:t>tre contient les personnages suivants :</w:t>
       </w:r>
     </w:p>
     <w:p>
@@ -2095,7 +2117,7 @@
         <w:jc w:val="both"/>
       </w:pPr>
       <w:r>
-        <w:t>Les 8 protagonistes sont sur la rive gauche d’une rivière. Ils doivent tous se retrouver du côté droite en utilisant un bateau à 2 places.</w:t>
+        <w:t>Les 8 protagonistes sont sur la rive gauche d’une rivière. Ils doivent tous se retrouver du côté droit en utilisant un bateau à 2 places.</w:t>
       </w:r>
     </w:p>
     <w:p>
@@ -2106,7 +2128,7 @@
         <w:t>Les situations suivantes ne doivent jamais avoir lieu</w:t>
       </w:r>
       <w:r>
-        <w:t xml:space="preserve"> ni dans le bateau, ni sur les rives</w:t>
+        <w:t xml:space="preserve"> ni dans le bateau ni sur les rives</w:t>
       </w:r>
       <w:r>
         <w:t> :</w:t>
@@ -2122,7 +2144,25 @@
         <w:jc w:val="both"/>
       </w:pPr>
       <w:r>
-        <w:t>Le voleur est avec le famille sans le policier.</w:t>
+        <w:t xml:space="preserve">Le voleur est avec </w:t>
+      </w:r>
+      <w:r>
+        <w:t xml:space="preserve">au moins l’un des membres de </w:t>
+      </w:r>
+      <w:r>
+        <w:t>l</w:t>
+      </w:r>
+      <w:r>
+        <w:t>a</w:t>
+      </w:r>
+      <w:r>
+        <w:t xml:space="preserve"> famille</w:t>
+      </w:r>
+      <w:r>
+        <w:t xml:space="preserve"> et</w:t>
+      </w:r>
+      <w:r>
+        <w:t xml:space="preserve"> sans le policier.</w:t>
       </w:r>
     </w:p>
     <w:p>
@@ -2141,7 +2181,7 @@
         <w:t xml:space="preserve"> garçons </w:t>
       </w:r>
       <w:r>
-        <w:t xml:space="preserve">est seul </w:t>
+        <w:t xml:space="preserve">est </w:t>
       </w:r>
       <w:r>
         <w:t xml:space="preserve">avec </w:t>
@@ -2153,7 +2193,10 @@
         <w:t xml:space="preserve"> mère </w:t>
       </w:r>
       <w:r>
-        <w:t>et son</w:t>
+        <w:t>alors que</w:t>
+      </w:r>
+      <w:r>
+        <w:t xml:space="preserve"> son</w:t>
       </w:r>
       <w:r>
         <w:t xml:space="preserve"> père n’est pas présent.</w:t>
@@ -2169,7 +2212,19 @@
         <w:jc w:val="both"/>
       </w:pPr>
       <w:r>
-        <w:t>Une des filles est seule avec père et sa mère n’est pas présente.</w:t>
+        <w:t xml:space="preserve">Une des filles est avec </w:t>
+      </w:r>
+      <w:r>
+        <w:t xml:space="preserve">son </w:t>
+      </w:r>
+      <w:r>
+        <w:t xml:space="preserve">père </w:t>
+      </w:r>
+      <w:r>
+        <w:t>alors que</w:t>
+      </w:r>
+      <w:r>
+        <w:t xml:space="preserve"> sa mère n’est pas présente.</w:t>
       </w:r>
     </w:p>
     <w:p>
@@ -2184,7 +2239,7 @@
       <w:pPr>
         <w:pStyle w:val="Titre1"/>
       </w:pPr>
-      <w:bookmarkStart w:id="1" w:name="_Toc70774976"/>
+      <w:bookmarkStart w:id="1" w:name="_Toc70870267"/>
       <w:r>
         <w:t>Implémentation</w:t>
       </w:r>
@@ -2194,7 +2249,7 @@
       <w:pPr>
         <w:pStyle w:val="Titre2"/>
       </w:pPr>
-      <w:bookmarkStart w:id="2" w:name="_Toc70774977"/>
+      <w:bookmarkStart w:id="2" w:name="_Toc70870268"/>
       <w:r>
         <w:t>Personnes</w:t>
       </w:r>
@@ -2257,6 +2312,7 @@
         </w:rPr>
       </w:pPr>
       <w:proofErr w:type="spellStart"/>
+      <w:proofErr w:type="gramStart"/>
       <w:r>
         <w:rPr>
           <w:color w:val="0033B3"/>
@@ -2264,6 +2320,7 @@
         <w:t>bool</w:t>
       </w:r>
       <w:proofErr w:type="spellEnd"/>
+      <w:proofErr w:type="gramEnd"/>
       <w:r>
         <w:rPr>
           <w:color w:val="0033B3"/>
@@ -2271,7 +2328,6 @@
         <w:t xml:space="preserve"> </w:t>
       </w:r>
       <w:proofErr w:type="spellStart"/>
-      <w:proofErr w:type="gramStart"/>
       <w:r>
         <w:rPr>
           <w:color w:val="00627A"/>
@@ -2283,14 +2339,7 @@
         <w:rPr>
           <w:color w:val="080808"/>
         </w:rPr>
-        <w:t>(</w:t>
-      </w:r>
-      <w:proofErr w:type="gramEnd"/>
-      <w:r>
-        <w:rPr>
-          <w:color w:val="080808"/>
-        </w:rPr>
-        <w:t xml:space="preserve">) </w:t>
+        <w:t xml:space="preserve">() </w:t>
       </w:r>
       <w:proofErr w:type="spellStart"/>
       <w:r>
@@ -2328,6 +2377,7 @@
         </w:rPr>
       </w:pPr>
       <w:proofErr w:type="spellStart"/>
+      <w:proofErr w:type="gramStart"/>
       <w:r>
         <w:rPr>
           <w:color w:val="0033B3"/>
@@ -2335,6 +2385,7 @@
         <w:t>bool</w:t>
       </w:r>
       <w:proofErr w:type="spellEnd"/>
+      <w:proofErr w:type="gramEnd"/>
       <w:r>
         <w:rPr>
           <w:color w:val="000000" w:themeColor="text1"/>
@@ -2342,7 +2393,6 @@
         <w:t xml:space="preserve"> </w:t>
       </w:r>
       <w:proofErr w:type="spellStart"/>
-      <w:proofErr w:type="gramStart"/>
       <w:r>
         <w:rPr>
           <w:color w:val="00627A"/>
@@ -2357,7 +2407,6 @@
         <w:t>(</w:t>
       </w:r>
       <w:proofErr w:type="spellStart"/>
-      <w:proofErr w:type="gramEnd"/>
       <w:r>
         <w:rPr>
           <w:color w:val="0033B3"/>
@@ -2468,14 +2517,21 @@
           <w:color w:val="080808"/>
         </w:rPr>
       </w:pPr>
+      <w:proofErr w:type="gramStart"/>
       <w:r>
         <w:rPr>
           <w:color w:val="371F80"/>
         </w:rPr>
-        <w:t xml:space="preserve">string </w:t>
+        <w:t>string</w:t>
+      </w:r>
+      <w:proofErr w:type="gramEnd"/>
+      <w:r>
+        <w:rPr>
+          <w:color w:val="371F80"/>
+        </w:rPr>
+        <w:t xml:space="preserve"> </w:t>
       </w:r>
       <w:proofErr w:type="spellStart"/>
-      <w:proofErr w:type="gramStart"/>
       <w:r>
         <w:rPr>
           <w:color w:val="00627A"/>
@@ -2487,14 +2543,7 @@
         <w:rPr>
           <w:color w:val="080808"/>
         </w:rPr>
-        <w:t>(</w:t>
-      </w:r>
-      <w:proofErr w:type="gramEnd"/>
-      <w:r>
-        <w:rPr>
-          <w:color w:val="080808"/>
-        </w:rPr>
-        <w:t xml:space="preserve">) </w:t>
+        <w:t xml:space="preserve">() </w:t>
       </w:r>
       <w:proofErr w:type="spellStart"/>
       <w:r>
@@ -2538,7 +2587,13 @@
       </w:r>
       <w:proofErr w:type="spellEnd"/>
       <w:r>
-        <w:t>) qui peuvent conduire et qui n’ont pas de problèmes avec les autres. Cela inclus le policier, la mère et le père.</w:t>
+        <w:t>) qui peuvent conduire et qui n’ont pas de problèmes avec les autres. Cela inclu</w:t>
+      </w:r>
+      <w:r>
+        <w:t>t</w:t>
+      </w:r>
+      <w:r>
+        <w:t xml:space="preserve"> le policier, la mère et le père.</w:t>
       </w:r>
     </w:p>
     <w:p>
@@ -2583,7 +2638,13 @@
         <w:t> »</w:t>
       </w:r>
       <w:r>
-        <w:t>. Cela inclus les enfants et le voleur.</w:t>
+        <w:t>. Cela inclu</w:t>
+      </w:r>
+      <w:r>
+        <w:t>t</w:t>
+      </w:r>
+      <w:r>
+        <w:t xml:space="preserve"> les enfants et le voleur.</w:t>
       </w:r>
     </w:p>
     <w:p>
@@ -2595,7 +2656,7 @@
       <w:pPr>
         <w:pStyle w:val="Titre3"/>
       </w:pPr>
-      <w:bookmarkStart w:id="3" w:name="_Toc70774978"/>
+      <w:bookmarkStart w:id="3" w:name="_Toc70870269"/>
       <w:proofErr w:type="spellStart"/>
       <w:r>
         <w:lastRenderedPageBreak/>
@@ -2633,6 +2694,7 @@
         <w:shd w:val="clear" w:color="auto" w:fill="FFFFFF"/>
       </w:pPr>
       <w:proofErr w:type="spellStart"/>
+      <w:proofErr w:type="gramStart"/>
       <w:r>
         <w:rPr>
           <w:color w:val="0033B3"/>
@@ -2640,28 +2702,158 @@
         <w:t>bool</w:t>
       </w:r>
       <w:proofErr w:type="spellEnd"/>
+      <w:proofErr w:type="gramEnd"/>
       <w:r>
         <w:rPr>
           <w:color w:val="0033B3"/>
         </w:rPr>
         <w:t xml:space="preserve"> </w:t>
       </w:r>
+      <w:proofErr w:type="spellStart"/>
+      <w:r>
+        <w:rPr>
+          <w:color w:val="00627A"/>
+        </w:rPr>
+        <w:t>canDrive</w:t>
+      </w:r>
+      <w:proofErr w:type="spellEnd"/>
+      <w:r>
+        <w:rPr>
+          <w:color w:val="080808"/>
+        </w:rPr>
+        <w:t xml:space="preserve">() </w:t>
+      </w:r>
+      <w:proofErr w:type="spellStart"/>
+      <w:r>
+        <w:rPr>
+          <w:color w:val="0033B3"/>
+        </w:rPr>
+        <w:t>const</w:t>
+      </w:r>
+      <w:proofErr w:type="spellEnd"/>
+      <w:r>
+        <w:rPr>
+          <w:color w:val="0033B3"/>
+        </w:rPr>
+        <w:t> </w:t>
+      </w:r>
+      <w:r>
+        <w:t>:</w:t>
+      </w:r>
+    </w:p>
+    <w:p>
+      <w:r>
+        <w:t xml:space="preserve">retourne </w:t>
+      </w:r>
+      <w:proofErr w:type="spellStart"/>
+      <w:r>
+        <w:t>true</w:t>
+      </w:r>
+      <w:proofErr w:type="spellEnd"/>
+      <w:r>
+        <w:t>.</w:t>
+      </w:r>
+    </w:p>
+    <w:p>
+      <w:pPr>
+        <w:pStyle w:val="PrformatHTML"/>
+        <w:shd w:val="clear" w:color="auto" w:fill="FFFFFF"/>
+        <w:rPr>
+          <w:color w:val="080808"/>
+        </w:rPr>
+      </w:pPr>
       <w:proofErr w:type="spellStart"/>
       <w:proofErr w:type="gramStart"/>
       <w:r>
         <w:rPr>
+          <w:color w:val="0033B3"/>
+        </w:rPr>
+        <w:t>bool</w:t>
+      </w:r>
+      <w:proofErr w:type="spellEnd"/>
+      <w:proofErr w:type="gramEnd"/>
+      <w:r>
+        <w:rPr>
+          <w:color w:val="000000" w:themeColor="text1"/>
+        </w:rPr>
+        <w:t xml:space="preserve"> </w:t>
+      </w:r>
+      <w:proofErr w:type="spellStart"/>
+      <w:r>
+        <w:rPr>
           <w:color w:val="00627A"/>
         </w:rPr>
-        <w:t>canDrive</w:t>
+        <w:t>checkState</w:t>
       </w:r>
       <w:proofErr w:type="spellEnd"/>
       <w:r>
         <w:rPr>
+          <w:color w:val="000000" w:themeColor="text1"/>
+        </w:rPr>
+        <w:t>(</w:t>
+      </w:r>
+      <w:proofErr w:type="spellStart"/>
+      <w:r>
+        <w:rPr>
+          <w:color w:val="0033B3"/>
+        </w:rPr>
+        <w:t>const</w:t>
+      </w:r>
+      <w:proofErr w:type="spellEnd"/>
+      <w:r>
+        <w:rPr>
+          <w:color w:val="0033B3"/>
+        </w:rPr>
+        <w:t xml:space="preserve"> </w:t>
+      </w:r>
+      <w:proofErr w:type="spellStart"/>
+      <w:r>
+        <w:rPr>
+          <w:color w:val="008080"/>
+        </w:rPr>
+        <w:t>list</w:t>
+      </w:r>
+      <w:proofErr w:type="spellEnd"/>
+      <w:r>
+        <w:rPr>
           <w:color w:val="080808"/>
         </w:rPr>
-        <w:t>(</w:t>
-      </w:r>
-      <w:proofErr w:type="gramEnd"/>
+        <w:t>&lt;</w:t>
+      </w:r>
+      <w:proofErr w:type="spellStart"/>
+      <w:r>
+        <w:rPr>
+          <w:color w:val="0033B3"/>
+        </w:rPr>
+        <w:t>const</w:t>
+      </w:r>
+      <w:proofErr w:type="spellEnd"/>
+      <w:r>
+        <w:rPr>
+          <w:color w:val="0033B3"/>
+        </w:rPr>
+        <w:t xml:space="preserve"> </w:t>
+      </w:r>
+      <w:r>
+        <w:rPr>
+          <w:color w:val="008080"/>
+        </w:rPr>
+        <w:t>Person</w:t>
+      </w:r>
+      <w:r>
+        <w:rPr>
+          <w:color w:val="080808"/>
+        </w:rPr>
+        <w:t xml:space="preserve">*&gt;&amp; </w:t>
+      </w:r>
+      <w:proofErr w:type="spellStart"/>
+      <w:r>
+        <w:rPr>
+          <w:color w:val="080808"/>
+        </w:rPr>
+        <w:t>persons</w:t>
+      </w:r>
+      <w:proofErr w:type="spellEnd"/>
       <w:r>
         <w:rPr>
           <w:color w:val="080808"/>
@@ -2696,7 +2888,7 @@
       </w:r>
       <w:proofErr w:type="spellEnd"/>
       <w:r>
-        <w:t>.</w:t>
+        <w:t xml:space="preserve"> car n’a aucune relation problématique.</w:t>
       </w:r>
     </w:p>
     <w:p>
@@ -2705,105 +2897,36 @@
         <w:shd w:val="clear" w:color="auto" w:fill="FFFFFF"/>
         <w:rPr>
           <w:color w:val="080808"/>
-        </w:rPr>
-      </w:pPr>
+          <w:lang w:val="fr-CH"/>
+        </w:rPr>
+      </w:pPr>
+      <w:proofErr w:type="gramStart"/>
+      <w:r>
+        <w:rPr>
+          <w:color w:val="371F80"/>
+        </w:rPr>
+        <w:t>string</w:t>
+      </w:r>
+      <w:proofErr w:type="gramEnd"/>
+      <w:r>
+        <w:rPr>
+          <w:color w:val="371F80"/>
+        </w:rPr>
+        <w:t xml:space="preserve"> </w:t>
+      </w:r>
       <w:proofErr w:type="spellStart"/>
       <w:r>
         <w:rPr>
-          <w:color w:val="0033B3"/>
-        </w:rPr>
-        <w:t>bool</w:t>
+          <w:color w:val="00627A"/>
+        </w:rPr>
+        <w:t>getErrorMessage</w:t>
       </w:r>
       <w:proofErr w:type="spellEnd"/>
       <w:r>
         <w:rPr>
-          <w:color w:val="000000" w:themeColor="text1"/>
-        </w:rPr>
-        <w:t xml:space="preserve"> </w:t>
-      </w:r>
-      <w:proofErr w:type="spellStart"/>
-      <w:proofErr w:type="gramStart"/>
-      <w:r>
-        <w:rPr>
-          <w:color w:val="00627A"/>
-        </w:rPr>
-        <w:t>checkState</w:t>
-      </w:r>
-      <w:proofErr w:type="spellEnd"/>
-      <w:r>
-        <w:rPr>
-          <w:color w:val="000000" w:themeColor="text1"/>
-        </w:rPr>
-        <w:t>(</w:t>
-      </w:r>
-      <w:proofErr w:type="spellStart"/>
-      <w:proofErr w:type="gramEnd"/>
-      <w:r>
-        <w:rPr>
-          <w:color w:val="0033B3"/>
-        </w:rPr>
-        <w:t>const</w:t>
-      </w:r>
-      <w:proofErr w:type="spellEnd"/>
-      <w:r>
-        <w:rPr>
-          <w:color w:val="0033B3"/>
-        </w:rPr>
-        <w:t xml:space="preserve"> </w:t>
-      </w:r>
-      <w:proofErr w:type="spellStart"/>
-      <w:r>
-        <w:rPr>
-          <w:color w:val="008080"/>
-        </w:rPr>
-        <w:t>list</w:t>
-      </w:r>
-      <w:proofErr w:type="spellEnd"/>
-      <w:r>
-        <w:rPr>
           <w:color w:val="080808"/>
         </w:rPr>
-        <w:t>&lt;</w:t>
-      </w:r>
-      <w:proofErr w:type="spellStart"/>
-      <w:r>
-        <w:rPr>
-          <w:color w:val="0033B3"/>
-        </w:rPr>
-        <w:t>const</w:t>
-      </w:r>
-      <w:proofErr w:type="spellEnd"/>
-      <w:r>
-        <w:rPr>
-          <w:color w:val="0033B3"/>
-        </w:rPr>
-        <w:t xml:space="preserve"> </w:t>
-      </w:r>
-      <w:r>
-        <w:rPr>
-          <w:color w:val="008080"/>
-        </w:rPr>
-        <w:t>Person</w:t>
-      </w:r>
-      <w:r>
-        <w:rPr>
-          <w:color w:val="080808"/>
-        </w:rPr>
-        <w:t xml:space="preserve">*&gt;&amp; </w:t>
-      </w:r>
-      <w:proofErr w:type="spellStart"/>
-      <w:r>
-        <w:rPr>
-          <w:color w:val="080808"/>
-        </w:rPr>
-        <w:t>persons</w:t>
-      </w:r>
-      <w:proofErr w:type="spellEnd"/>
-      <w:r>
-        <w:rPr>
-          <w:color w:val="080808"/>
-        </w:rPr>
-        <w:t xml:space="preserve">) </w:t>
+        <w:t xml:space="preserve">() </w:t>
       </w:r>
       <w:proofErr w:type="spellStart"/>
       <w:r>
@@ -2825,99 +2948,37 @@
     </w:p>
     <w:p>
       <w:r>
-        <w:t xml:space="preserve">retourne </w:t>
-      </w:r>
-      <w:proofErr w:type="spellStart"/>
-      <w:r>
-        <w:t>true</w:t>
-      </w:r>
-      <w:proofErr w:type="spellEnd"/>
-      <w:r>
-        <w:t xml:space="preserve"> car n’a aucune relation problématique.</w:t>
+        <w:t>retourne un string vide. La personne n’a pas d’explication</w:t>
+      </w:r>
+      <w:r>
+        <w:t>s</w:t>
+      </w:r>
+      <w:r>
+        <w:t>,</w:t>
+      </w:r>
+      <w:r>
+        <w:t xml:space="preserve"> car pas de relations</w:t>
+      </w:r>
+      <w:r>
+        <w:t xml:space="preserve"> problématique</w:t>
+      </w:r>
+      <w:r>
+        <w:t>s</w:t>
+      </w:r>
+      <w:r>
+        <w:t>.</w:t>
       </w:r>
     </w:p>
     <w:p>
-      <w:pPr>
-        <w:pStyle w:val="PrformatHTML"/>
-        <w:shd w:val="clear" w:color="auto" w:fill="FFFFFF"/>
-        <w:rPr>
-          <w:color w:val="080808"/>
-          <w:lang w:val="fr-CH"/>
-        </w:rPr>
-      </w:pPr>
-      <w:r>
-        <w:rPr>
-          <w:color w:val="371F80"/>
-        </w:rPr>
-        <w:t xml:space="preserve">string </w:t>
-      </w:r>
-      <w:proofErr w:type="spellStart"/>
-      <w:proofErr w:type="gramStart"/>
-      <w:r>
-        <w:rPr>
-          <w:color w:val="00627A"/>
-        </w:rPr>
-        <w:t>getErrorMessage</w:t>
-      </w:r>
-      <w:proofErr w:type="spellEnd"/>
-      <w:r>
-        <w:rPr>
-          <w:color w:val="080808"/>
-        </w:rPr>
-        <w:t>(</w:t>
-      </w:r>
-      <w:proofErr w:type="gramEnd"/>
-      <w:r>
-        <w:rPr>
-          <w:color w:val="080808"/>
-        </w:rPr>
-        <w:t xml:space="preserve">) </w:t>
-      </w:r>
-      <w:proofErr w:type="spellStart"/>
-      <w:r>
-        <w:rPr>
-          <w:color w:val="0033B3"/>
-        </w:rPr>
-        <w:t>const</w:t>
-      </w:r>
-      <w:proofErr w:type="spellEnd"/>
-      <w:r>
-        <w:rPr>
-          <w:color w:val="0033B3"/>
-        </w:rPr>
-        <w:t> </w:t>
-      </w:r>
-      <w:r>
-        <w:t>:</w:t>
+      <w:r>
+        <w:t>Les personnages concernés héritent directement de cette classe</w:t>
       </w:r>
     </w:p>
     <w:p>
-      <w:r>
-        <w:t>retourne un string vide. La personne n’a pas d’explication</w:t>
-      </w:r>
-      <w:r>
-        <w:t>s</w:t>
-      </w:r>
-      <w:r>
-        <w:t xml:space="preserve"> car pas de relations</w:t>
-      </w:r>
-      <w:r>
-        <w:t xml:space="preserve"> problématique</w:t>
-      </w:r>
-      <w:r>
-        <w:t>.</w:t>
-      </w:r>
-    </w:p>
-    <w:p>
-      <w:r>
-        <w:t>Les personnages concernés héritent directement de cette classe</w:t>
-      </w:r>
-    </w:p>
-    <w:p>
       <w:pPr>
         <w:pStyle w:val="Titre3"/>
       </w:pPr>
-      <w:bookmarkStart w:id="4" w:name="_Toc70774979"/>
+      <w:bookmarkStart w:id="4" w:name="_Toc70870270"/>
       <w:proofErr w:type="spellStart"/>
       <w:r>
         <w:t>DependentPerson</w:t>
@@ -2982,6 +3043,7 @@
         </w:rPr>
       </w:pPr>
       <w:proofErr w:type="spellStart"/>
+      <w:proofErr w:type="gramStart"/>
       <w:r>
         <w:rPr>
           <w:color w:val="0033B3"/>
@@ -2989,19 +3051,21 @@
         <w:t>void</w:t>
       </w:r>
       <w:proofErr w:type="spellEnd"/>
+      <w:proofErr w:type="gramEnd"/>
       <w:r>
         <w:rPr>
           <w:color w:val="0033B3"/>
         </w:rPr>
         <w:t xml:space="preserve"> </w:t>
       </w:r>
-      <w:proofErr w:type="gramStart"/>
+      <w:proofErr w:type="spellStart"/>
       <w:r>
         <w:rPr>
           <w:color w:val="00627A"/>
         </w:rPr>
         <w:t>setRule</w:t>
       </w:r>
+      <w:proofErr w:type="spellEnd"/>
       <w:r>
         <w:rPr>
           <w:color w:val="080808"/>
@@ -3009,7 +3073,6 @@
         <w:t>(</w:t>
       </w:r>
       <w:proofErr w:type="spellStart"/>
-      <w:proofErr w:type="gramEnd"/>
       <w:r>
         <w:rPr>
           <w:color w:val="0033B3"/>
@@ -3133,6 +3196,7 @@
         <w:shd w:val="clear" w:color="auto" w:fill="FFFFFF"/>
       </w:pPr>
       <w:proofErr w:type="spellStart"/>
+      <w:proofErr w:type="gramStart"/>
       <w:r>
         <w:rPr>
           <w:color w:val="0033B3"/>
@@ -3140,28 +3204,150 @@
         <w:t>bool</w:t>
       </w:r>
       <w:proofErr w:type="spellEnd"/>
+      <w:proofErr w:type="gramEnd"/>
       <w:r>
         <w:rPr>
           <w:color w:val="0033B3"/>
         </w:rPr>
         <w:t xml:space="preserve"> </w:t>
       </w:r>
+      <w:proofErr w:type="spellStart"/>
+      <w:r>
+        <w:rPr>
+          <w:color w:val="00627A"/>
+        </w:rPr>
+        <w:t>canDrive</w:t>
+      </w:r>
+      <w:proofErr w:type="spellEnd"/>
+      <w:r>
+        <w:rPr>
+          <w:color w:val="080808"/>
+        </w:rPr>
+        <w:t xml:space="preserve">() </w:t>
+      </w:r>
+      <w:proofErr w:type="spellStart"/>
+      <w:r>
+        <w:rPr>
+          <w:color w:val="0033B3"/>
+        </w:rPr>
+        <w:t>const</w:t>
+      </w:r>
+      <w:proofErr w:type="spellEnd"/>
+      <w:r>
+        <w:rPr>
+          <w:color w:val="0033B3"/>
+        </w:rPr>
+        <w:t> </w:t>
+      </w:r>
+      <w:r>
+        <w:t>:</w:t>
+      </w:r>
+    </w:p>
+    <w:p>
+      <w:r>
+        <w:t>retourne false.</w:t>
+      </w:r>
+    </w:p>
+    <w:p>
+      <w:pPr>
+        <w:pStyle w:val="PrformatHTML"/>
+        <w:shd w:val="clear" w:color="auto" w:fill="FFFFFF"/>
+        <w:rPr>
+          <w:color w:val="080808"/>
+        </w:rPr>
+      </w:pPr>
       <w:proofErr w:type="spellStart"/>
       <w:proofErr w:type="gramStart"/>
       <w:r>
         <w:rPr>
+          <w:color w:val="0033B3"/>
+        </w:rPr>
+        <w:t>bool</w:t>
+      </w:r>
+      <w:proofErr w:type="spellEnd"/>
+      <w:proofErr w:type="gramEnd"/>
+      <w:r>
+        <w:rPr>
+          <w:color w:val="000000" w:themeColor="text1"/>
+        </w:rPr>
+        <w:t xml:space="preserve"> </w:t>
+      </w:r>
+      <w:proofErr w:type="spellStart"/>
+      <w:r>
+        <w:rPr>
           <w:color w:val="00627A"/>
         </w:rPr>
-        <w:t>canDrive</w:t>
+        <w:t>checkState</w:t>
       </w:r>
       <w:proofErr w:type="spellEnd"/>
       <w:r>
         <w:rPr>
+          <w:color w:val="000000" w:themeColor="text1"/>
+        </w:rPr>
+        <w:t>(</w:t>
+      </w:r>
+      <w:proofErr w:type="spellStart"/>
+      <w:r>
+        <w:rPr>
+          <w:color w:val="0033B3"/>
+        </w:rPr>
+        <w:t>const</w:t>
+      </w:r>
+      <w:proofErr w:type="spellEnd"/>
+      <w:r>
+        <w:rPr>
+          <w:color w:val="0033B3"/>
+        </w:rPr>
+        <w:t xml:space="preserve"> </w:t>
+      </w:r>
+      <w:proofErr w:type="spellStart"/>
+      <w:r>
+        <w:rPr>
+          <w:color w:val="008080"/>
+        </w:rPr>
+        <w:t>list</w:t>
+      </w:r>
+      <w:proofErr w:type="spellEnd"/>
+      <w:r>
+        <w:rPr>
           <w:color w:val="080808"/>
         </w:rPr>
-        <w:t>(</w:t>
-      </w:r>
-      <w:proofErr w:type="gramEnd"/>
+        <w:t>&lt;</w:t>
+      </w:r>
+      <w:proofErr w:type="spellStart"/>
+      <w:r>
+        <w:rPr>
+          <w:color w:val="0033B3"/>
+        </w:rPr>
+        <w:t>const</w:t>
+      </w:r>
+      <w:proofErr w:type="spellEnd"/>
+      <w:r>
+        <w:rPr>
+          <w:color w:val="0033B3"/>
+        </w:rPr>
+        <w:t xml:space="preserve"> </w:t>
+      </w:r>
+      <w:r>
+        <w:rPr>
+          <w:color w:val="008080"/>
+        </w:rPr>
+        <w:t>Person</w:t>
+      </w:r>
+      <w:r>
+        <w:rPr>
+          <w:color w:val="080808"/>
+        </w:rPr>
+        <w:t xml:space="preserve">*&gt;&amp; </w:t>
+      </w:r>
+      <w:proofErr w:type="spellStart"/>
+      <w:r>
+        <w:rPr>
+          <w:color w:val="080808"/>
+        </w:rPr>
+        <w:t>persons</w:t>
+      </w:r>
+      <w:proofErr w:type="spellEnd"/>
       <w:r>
         <w:rPr>
           <w:color w:val="080808"/>
@@ -3188,10 +3374,55 @@
     </w:p>
     <w:p>
       <w:r>
-        <w:t>retourne false.</w:t>
+        <w:t xml:space="preserve">Vérifie pour chaque personne en paramètre si elle correspond à une personne passée dans la méthode </w:t>
+      </w:r>
+      <w:r>
+        <w:rPr>
+          <w:i/>
+          <w:iCs/>
+        </w:rPr>
+        <w:t>setRule</w:t>
+      </w:r>
+      <w:r>
+        <w:t>. Si c’est le cas, retourne false.</w:t>
       </w:r>
     </w:p>
     <w:p>
+      <w:r>
+        <w:t>Nous avons ensuite défini deux classes qui permettent de spécifier le message d’erreur.</w:t>
+      </w:r>
+    </w:p>
+    <w:p>
+      <w:pPr>
+        <w:rPr>
+          <w:b/>
+          <w:bCs/>
+        </w:rPr>
+      </w:pPr>
+      <w:r>
+        <w:rPr>
+          <w:b/>
+          <w:bCs/>
+        </w:rPr>
+        <w:t>Child</w:t>
+      </w:r>
+      <w:r>
+        <w:rPr>
+          <w:b/>
+          <w:bCs/>
+        </w:rPr>
+        <w:t> :</w:t>
+      </w:r>
+    </w:p>
+    <w:p>
+      <w:r>
+        <w:t>À la construction</w:t>
+      </w:r>
+      <w:r>
+        <w:t>, définit si l’enfant est un garçon ou une fille à l’aide d’un booléen.</w:t>
+      </w:r>
+    </w:p>
+    <w:p>
       <w:pPr>
         <w:pStyle w:val="PrformatHTML"/>
         <w:shd w:val="clear" w:color="auto" w:fill="FFFFFF"/>
@@ -3199,207 +3430,33 @@
           <w:color w:val="080808"/>
         </w:rPr>
       </w:pPr>
+      <w:proofErr w:type="gramStart"/>
+      <w:r>
+        <w:rPr>
+          <w:color w:val="371F80"/>
+        </w:rPr>
+        <w:t>string</w:t>
+      </w:r>
+      <w:proofErr w:type="gramEnd"/>
+      <w:r>
+        <w:rPr>
+          <w:color w:val="371F80"/>
+        </w:rPr>
+        <w:t xml:space="preserve"> </w:t>
+      </w:r>
       <w:proofErr w:type="spellStart"/>
       <w:r>
         <w:rPr>
-          <w:color w:val="0033B3"/>
-        </w:rPr>
-        <w:t>bool</w:t>
+          <w:color w:val="00627A"/>
+        </w:rPr>
+        <w:t>getErrorMessage</w:t>
       </w:r>
       <w:proofErr w:type="spellEnd"/>
       <w:r>
         <w:rPr>
-          <w:color w:val="000000" w:themeColor="text1"/>
-        </w:rPr>
-        <w:t xml:space="preserve"> </w:t>
-      </w:r>
-      <w:proofErr w:type="spellStart"/>
-      <w:proofErr w:type="gramStart"/>
-      <w:r>
-        <w:rPr>
-          <w:color w:val="00627A"/>
-        </w:rPr>
-        <w:t>checkState</w:t>
-      </w:r>
-      <w:proofErr w:type="spellEnd"/>
-      <w:r>
-        <w:rPr>
-          <w:color w:val="000000" w:themeColor="text1"/>
-        </w:rPr>
-        <w:t>(</w:t>
-      </w:r>
-      <w:proofErr w:type="spellStart"/>
-      <w:proofErr w:type="gramEnd"/>
-      <w:r>
-        <w:rPr>
-          <w:color w:val="0033B3"/>
-        </w:rPr>
-        <w:t>const</w:t>
-      </w:r>
-      <w:proofErr w:type="spellEnd"/>
-      <w:r>
-        <w:rPr>
-          <w:color w:val="0033B3"/>
-        </w:rPr>
-        <w:t xml:space="preserve"> </w:t>
-      </w:r>
-      <w:proofErr w:type="spellStart"/>
-      <w:r>
-        <w:rPr>
-          <w:color w:val="008080"/>
-        </w:rPr>
-        <w:t>list</w:t>
-      </w:r>
-      <w:proofErr w:type="spellEnd"/>
-      <w:r>
-        <w:rPr>
           <w:color w:val="080808"/>
         </w:rPr>
-        <w:t>&lt;</w:t>
-      </w:r>
-      <w:proofErr w:type="spellStart"/>
-      <w:r>
-        <w:rPr>
-          <w:color w:val="0033B3"/>
-        </w:rPr>
-        <w:t>const</w:t>
-      </w:r>
-      <w:proofErr w:type="spellEnd"/>
-      <w:r>
-        <w:rPr>
-          <w:color w:val="0033B3"/>
-        </w:rPr>
-        <w:t xml:space="preserve"> </w:t>
-      </w:r>
-      <w:r>
-        <w:rPr>
-          <w:color w:val="008080"/>
-        </w:rPr>
-        <w:t>Person</w:t>
-      </w:r>
-      <w:r>
-        <w:rPr>
-          <w:color w:val="080808"/>
-        </w:rPr>
-        <w:t xml:space="preserve">*&gt;&amp; </w:t>
-      </w:r>
-      <w:proofErr w:type="spellStart"/>
-      <w:r>
-        <w:rPr>
-          <w:color w:val="080808"/>
-        </w:rPr>
-        <w:t>persons</w:t>
-      </w:r>
-      <w:proofErr w:type="spellEnd"/>
-      <w:r>
-        <w:rPr>
-          <w:color w:val="080808"/>
-        </w:rPr>
-        <w:t xml:space="preserve">) </w:t>
-      </w:r>
-      <w:proofErr w:type="spellStart"/>
-      <w:r>
-        <w:rPr>
-          <w:color w:val="0033B3"/>
-        </w:rPr>
-        <w:t>const</w:t>
-      </w:r>
-      <w:proofErr w:type="spellEnd"/>
-      <w:r>
-        <w:rPr>
-          <w:color w:val="0033B3"/>
-        </w:rPr>
-        <w:t> </w:t>
-      </w:r>
-      <w:r>
-        <w:t>:</w:t>
-      </w:r>
-    </w:p>
-    <w:p>
-      <w:r>
-        <w:t xml:space="preserve">Vérifie pour chaque personne en paramètre si elle correspond à une personne passée dans la méthode </w:t>
-      </w:r>
-      <w:r>
-        <w:rPr>
-          <w:i/>
-          <w:iCs/>
-        </w:rPr>
-        <w:t>setRule</w:t>
-      </w:r>
-      <w:r>
-        <w:t>. Si c’est le cas, retourne false.</w:t>
-      </w:r>
-    </w:p>
-    <w:p>
-      <w:r>
-        <w:t>Nous avons ensuite défini deux classes qui permettent de spécifier le messages d’erreur.</w:t>
-      </w:r>
-    </w:p>
-    <w:p>
-      <w:pPr>
-        <w:rPr>
-          <w:b/>
-          <w:bCs/>
-        </w:rPr>
-      </w:pPr>
-      <w:r>
-        <w:rPr>
-          <w:b/>
-          <w:bCs/>
-        </w:rPr>
-        <w:t>Child</w:t>
-      </w:r>
-      <w:r>
-        <w:rPr>
-          <w:b/>
-          <w:bCs/>
-        </w:rPr>
-        <w:t> :</w:t>
-      </w:r>
-    </w:p>
-    <w:p>
-      <w:r>
-        <w:t>À la construction</w:t>
-      </w:r>
-      <w:r>
-        <w:t>, définit si l’enfant est un garçon ou une fille à l’aide d’un booléen.</w:t>
-      </w:r>
-    </w:p>
-    <w:p>
-      <w:pPr>
-        <w:pStyle w:val="PrformatHTML"/>
-        <w:shd w:val="clear" w:color="auto" w:fill="FFFFFF"/>
-        <w:rPr>
-          <w:color w:val="080808"/>
-        </w:rPr>
-      </w:pPr>
-      <w:r>
-        <w:rPr>
-          <w:color w:val="371F80"/>
-        </w:rPr>
-        <w:t xml:space="preserve">string </w:t>
-      </w:r>
-      <w:proofErr w:type="spellStart"/>
-      <w:proofErr w:type="gramStart"/>
-      <w:r>
-        <w:rPr>
-          <w:color w:val="00627A"/>
-        </w:rPr>
-        <w:t>getErrorMessage</w:t>
-      </w:r>
-      <w:proofErr w:type="spellEnd"/>
-      <w:r>
-        <w:rPr>
-          <w:color w:val="080808"/>
-        </w:rPr>
-        <w:t>(</w:t>
-      </w:r>
-      <w:proofErr w:type="gramEnd"/>
-      <w:r>
-        <w:rPr>
-          <w:color w:val="080808"/>
-        </w:rPr>
-        <w:t xml:space="preserve">) </w:t>
+        <w:t xml:space="preserve">() </w:t>
       </w:r>
       <w:proofErr w:type="spellStart"/>
       <w:r>
@@ -3459,14 +3516,21 @@
           <w:color w:val="080808"/>
         </w:rPr>
       </w:pPr>
+      <w:proofErr w:type="gramStart"/>
       <w:r>
         <w:rPr>
           <w:color w:val="371F80"/>
         </w:rPr>
-        <w:t xml:space="preserve">string </w:t>
+        <w:t>string</w:t>
+      </w:r>
+      <w:proofErr w:type="gramEnd"/>
+      <w:r>
+        <w:rPr>
+          <w:color w:val="371F80"/>
+        </w:rPr>
+        <w:t xml:space="preserve"> </w:t>
       </w:r>
       <w:proofErr w:type="spellStart"/>
-      <w:proofErr w:type="gramStart"/>
       <w:r>
         <w:rPr>
           <w:color w:val="00627A"/>
@@ -3478,14 +3542,7 @@
         <w:rPr>
           <w:color w:val="080808"/>
         </w:rPr>
-        <w:t>(</w:t>
-      </w:r>
-      <w:proofErr w:type="gramEnd"/>
-      <w:r>
-        <w:rPr>
-          <w:color w:val="080808"/>
-        </w:rPr>
-        <w:t xml:space="preserve">) </w:t>
+        <w:t xml:space="preserve">() </w:t>
       </w:r>
       <w:proofErr w:type="spellStart"/>
       <w:r>
@@ -3535,7 +3592,7 @@
           <w:lang w:val="fr-FR"/>
         </w:rPr>
       </w:pPr>
-      <w:bookmarkStart w:id="5" w:name="_Toc70774980"/>
+      <w:bookmarkStart w:id="5" w:name="_Toc70870271"/>
       <w:r>
         <w:rPr>
           <w:lang w:val="fr-FR"/>
@@ -3763,24 +3820,14 @@
       <w:r>
         <w:t xml:space="preserve">Figure </w:t>
       </w:r>
-      <w:r>
-        <w:fldChar w:fldCharType="begin"/>
-      </w:r>
-      <w:r>
-        <w:instrText xml:space="preserve"> SEQ Figure \* ARABIC </w:instrText>
-      </w:r>
-      <w:r>
-        <w:fldChar w:fldCharType="separate"/>
-      </w:r>
-      <w:r>
-        <w:rPr>
-          <w:noProof/>
-        </w:rPr>
-        <w:t>1</w:t>
-      </w:r>
-      <w:r>
-        <w:fldChar w:fldCharType="end"/>
-      </w:r>
+      <w:fldSimple w:instr=" SEQ Figure \* ARABIC ">
+        <w:r>
+          <w:rPr>
+            <w:noProof/>
+          </w:rPr>
+          <w:t>1</w:t>
+        </w:r>
+      </w:fldSimple>
       <w:r>
         <w:t xml:space="preserve"> </w:t>
       </w:r>
@@ -3852,13 +3899,37 @@
         <w:rPr>
           <w:lang w:val="fr-FR"/>
         </w:rPr>
-        <w:t xml:space="preserve"> de pouvoir créer des nouveau types de personnes.</w:t>
+        <w:t xml:space="preserve"> de pouvoir créer de nouveau</w:t>
       </w:r>
       <w:r>
         <w:rPr>
           <w:lang w:val="fr-FR"/>
         </w:rPr>
-        <w:t xml:space="preserve"> Cependant cette technique augmente sensiblement le nombre de classe et </w:t>
+        <w:t>x</w:t>
+      </w:r>
+      <w:r>
+        <w:rPr>
+          <w:lang w:val="fr-FR"/>
+        </w:rPr>
+        <w:t xml:space="preserve"> types de personnes.</w:t>
+      </w:r>
+      <w:r>
+        <w:rPr>
+          <w:lang w:val="fr-FR"/>
+        </w:rPr>
+        <w:t xml:space="preserve"> Cependant cette technique augmente sensiblement le nombre de classe</w:t>
+      </w:r>
+      <w:r>
+        <w:rPr>
+          <w:lang w:val="fr-FR"/>
+        </w:rPr>
+        <w:t>s</w:t>
+      </w:r>
+      <w:r>
+        <w:rPr>
+          <w:lang w:val="fr-FR"/>
+        </w:rPr>
+        <w:t xml:space="preserve"> et </w:t>
       </w:r>
       <w:r>
         <w:rPr>
@@ -3979,7 +4050,7 @@
           <w:lang w:val="fr-FR"/>
         </w:rPr>
       </w:pPr>
-      <w:bookmarkStart w:id="6" w:name="_Toc70774981"/>
+      <w:bookmarkStart w:id="6" w:name="_Toc70870272"/>
       <w:r>
         <w:rPr>
           <w:lang w:val="fr-FR"/>
@@ -3999,7 +4070,31 @@
         <w:rPr>
           <w:lang w:val="fr-FR"/>
         </w:rPr>
-        <w:t>Les conteneurs modélisent les emplacement des personnes. Cela inclus, le bateau, la rive gauche et la rive droite.</w:t>
+        <w:t>Les conteneurs modélisent les emplacement</w:t>
+      </w:r>
+      <w:r>
+        <w:rPr>
+          <w:lang w:val="fr-FR"/>
+        </w:rPr>
+        <w:t>s</w:t>
+      </w:r>
+      <w:r>
+        <w:rPr>
+          <w:lang w:val="fr-FR"/>
+        </w:rPr>
+        <w:t xml:space="preserve"> des personnes. Cela inclu</w:t>
+      </w:r>
+      <w:r>
+        <w:rPr>
+          <w:lang w:val="fr-FR"/>
+        </w:rPr>
+        <w:t>t</w:t>
+      </w:r>
+      <w:r>
+        <w:rPr>
+          <w:lang w:val="fr-FR"/>
+        </w:rPr>
+        <w:t>, le bateau, la rive gauche et la rive droite.</w:t>
       </w:r>
       <w:r>
         <w:rPr>
@@ -4159,6 +4254,7 @@
         </w:rPr>
       </w:pPr>
       <w:proofErr w:type="spellStart"/>
+      <w:proofErr w:type="gramStart"/>
       <w:r>
         <w:rPr>
           <w:color w:val="0033B3"/>
@@ -4166,29 +4262,153 @@
         <w:t>void</w:t>
       </w:r>
       <w:proofErr w:type="spellEnd"/>
+      <w:proofErr w:type="gramEnd"/>
       <w:r>
         <w:rPr>
           <w:color w:val="0033B3"/>
         </w:rPr>
         <w:t xml:space="preserve"> </w:t>
       </w:r>
+      <w:proofErr w:type="spellStart"/>
+      <w:r>
+        <w:rPr>
+          <w:color w:val="00627A"/>
+        </w:rPr>
+        <w:t>addPersons</w:t>
+      </w:r>
+      <w:proofErr w:type="spellEnd"/>
+      <w:r>
+        <w:rPr>
+          <w:color w:val="080808"/>
+        </w:rPr>
+        <w:t>(</w:t>
+      </w:r>
+      <w:proofErr w:type="spellStart"/>
+      <w:r>
+        <w:rPr>
+          <w:color w:val="0033B3"/>
+        </w:rPr>
+        <w:t>const</w:t>
+      </w:r>
+      <w:proofErr w:type="spellEnd"/>
+      <w:r>
+        <w:rPr>
+          <w:color w:val="0033B3"/>
+        </w:rPr>
+        <w:t xml:space="preserve"> </w:t>
+      </w:r>
+      <w:r>
+        <w:rPr>
+          <w:color w:val="008080"/>
+        </w:rPr>
+        <w:t>std</w:t>
+      </w:r>
+      <w:r>
+        <w:rPr>
+          <w:color w:val="080808"/>
+        </w:rPr>
+        <w:t>::</w:t>
+      </w:r>
+      <w:proofErr w:type="spellStart"/>
+      <w:r>
+        <w:rPr>
+          <w:color w:val="008080"/>
+        </w:rPr>
+        <w:t>list</w:t>
+      </w:r>
+      <w:proofErr w:type="spellEnd"/>
+      <w:r>
+        <w:rPr>
+          <w:color w:val="080808"/>
+        </w:rPr>
+        <w:t>&lt;</w:t>
+      </w:r>
+      <w:proofErr w:type="spellStart"/>
+      <w:r>
+        <w:rPr>
+          <w:color w:val="0033B3"/>
+        </w:rPr>
+        <w:t>const</w:t>
+      </w:r>
+      <w:proofErr w:type="spellEnd"/>
+      <w:r>
+        <w:rPr>
+          <w:color w:val="0033B3"/>
+        </w:rPr>
+        <w:t xml:space="preserve"> </w:t>
+      </w:r>
+      <w:r>
+        <w:rPr>
+          <w:color w:val="008080"/>
+        </w:rPr>
+        <w:t>Person</w:t>
+      </w:r>
+      <w:r>
+        <w:rPr>
+          <w:color w:val="080808"/>
+        </w:rPr>
+        <w:t xml:space="preserve">*&gt;&amp; </w:t>
+      </w:r>
+      <w:proofErr w:type="spellStart"/>
+      <w:r>
+        <w:rPr>
+          <w:color w:val="080808"/>
+        </w:rPr>
+        <w:t>persons</w:t>
+      </w:r>
+      <w:proofErr w:type="spellEnd"/>
+      <w:r>
+        <w:rPr>
+          <w:color w:val="080808"/>
+        </w:rPr>
+        <w:t>)</w:t>
+      </w:r>
+    </w:p>
+    <w:p>
+      <w:pPr>
+        <w:pStyle w:val="PrformatHTML"/>
+        <w:shd w:val="clear" w:color="auto" w:fill="FFFFFF"/>
+        <w:rPr>
+          <w:color w:val="080808"/>
+        </w:rPr>
+      </w:pPr>
       <w:proofErr w:type="spellStart"/>
       <w:proofErr w:type="gramStart"/>
       <w:r>
         <w:rPr>
+          <w:color w:val="0033B3"/>
+        </w:rPr>
+        <w:t>void</w:t>
+      </w:r>
+      <w:proofErr w:type="spellEnd"/>
+      <w:proofErr w:type="gramEnd"/>
+      <w:r>
+        <w:rPr>
+          <w:color w:val="0033B3"/>
+        </w:rPr>
+        <w:t xml:space="preserve"> </w:t>
+      </w:r>
+      <w:proofErr w:type="spellStart"/>
+      <w:r>
+        <w:rPr>
           <w:color w:val="00627A"/>
         </w:rPr>
-        <w:t>addPersons</w:t>
+        <w:t>addPerson</w:t>
       </w:r>
       <w:proofErr w:type="spellEnd"/>
       <w:r>
         <w:rPr>
+          <w:color w:val="00627A"/>
+        </w:rPr>
+        <w:t xml:space="preserve"> </w:t>
+      </w:r>
+      <w:r>
+        <w:rPr>
           <w:color w:val="080808"/>
         </w:rPr>
         <w:t>(</w:t>
       </w:r>
       <w:proofErr w:type="spellStart"/>
-      <w:proofErr w:type="gramEnd"/>
       <w:r>
         <w:rPr>
           <w:color w:val="0033B3"/>
@@ -4206,67 +4426,27 @@
         <w:rPr>
           <w:color w:val="008080"/>
         </w:rPr>
-        <w:t>std</w:t>
+        <w:t>Person</w:t>
       </w:r>
       <w:r>
         <w:rPr>
           <w:color w:val="080808"/>
         </w:rPr>
-        <w:t>::</w:t>
+        <w:t xml:space="preserve">* </w:t>
       </w:r>
       <w:proofErr w:type="spellStart"/>
       <w:r>
         <w:rPr>
-          <w:color w:val="008080"/>
-        </w:rPr>
-        <w:t>list</w:t>
+          <w:color w:val="080808"/>
+        </w:rPr>
+        <w:t>person</w:t>
       </w:r>
       <w:proofErr w:type="spellEnd"/>
       <w:r>
         <w:rPr>
           <w:color w:val="080808"/>
         </w:rPr>
-        <w:t>&lt;</w:t>
-      </w:r>
-      <w:proofErr w:type="spellStart"/>
-      <w:r>
-        <w:rPr>
-          <w:color w:val="0033B3"/>
-        </w:rPr>
-        <w:t>const</w:t>
-      </w:r>
-      <w:proofErr w:type="spellEnd"/>
-      <w:r>
-        <w:rPr>
-          <w:color w:val="0033B3"/>
-        </w:rPr>
-        <w:t xml:space="preserve"> </w:t>
-      </w:r>
-      <w:r>
-        <w:rPr>
-          <w:color w:val="008080"/>
-        </w:rPr>
-        <w:t>Person</w:t>
-      </w:r>
-      <w:r>
-        <w:rPr>
-          <w:color w:val="080808"/>
-        </w:rPr>
-        <w:t xml:space="preserve">*&gt;&amp; </w:t>
-      </w:r>
-      <w:proofErr w:type="spellStart"/>
-      <w:r>
-        <w:rPr>
-          <w:color w:val="080808"/>
-        </w:rPr>
-        <w:t>persons</w:t>
-      </w:r>
-      <w:proofErr w:type="spellEnd"/>
-      <w:r>
-        <w:rPr>
-          <w:color w:val="080808"/>
-        </w:rPr>
-        <w:t>)</w:t>
+        <w:t>);</w:t>
       </w:r>
     </w:p>
     <w:p>
@@ -4278,6 +4458,7 @@
         </w:rPr>
       </w:pPr>
       <w:proofErr w:type="spellStart"/>
+      <w:proofErr w:type="gramStart"/>
       <w:r>
         <w:rPr>
           <w:color w:val="0033B3"/>
@@ -4285,6 +4466,7 @@
         <w:t>void</w:t>
       </w:r>
       <w:proofErr w:type="spellEnd"/>
+      <w:proofErr w:type="gramEnd"/>
       <w:r>
         <w:rPr>
           <w:color w:val="0033B3"/>
@@ -4296,7 +4478,7 @@
         <w:rPr>
           <w:color w:val="00627A"/>
         </w:rPr>
-        <w:t>addPerson</w:t>
+        <w:t>removePerson</w:t>
       </w:r>
       <w:proofErr w:type="spellEnd"/>
       <w:r>
@@ -4345,99 +4527,12 @@
         <w:t>person</w:t>
       </w:r>
       <w:proofErr w:type="spellEnd"/>
-      <w:proofErr w:type="gramStart"/>
       <w:r>
         <w:rPr>
           <w:color w:val="080808"/>
         </w:rPr>
         <w:t>);</w:t>
       </w:r>
-      <w:proofErr w:type="gramEnd"/>
-    </w:p>
-    <w:p>
-      <w:pPr>
-        <w:pStyle w:val="PrformatHTML"/>
-        <w:shd w:val="clear" w:color="auto" w:fill="FFFFFF"/>
-        <w:rPr>
-          <w:color w:val="080808"/>
-        </w:rPr>
-      </w:pPr>
-      <w:proofErr w:type="spellStart"/>
-      <w:r>
-        <w:rPr>
-          <w:color w:val="0033B3"/>
-        </w:rPr>
-        <w:t>void</w:t>
-      </w:r>
-      <w:proofErr w:type="spellEnd"/>
-      <w:r>
-        <w:rPr>
-          <w:color w:val="0033B3"/>
-        </w:rPr>
-        <w:t xml:space="preserve"> </w:t>
-      </w:r>
-      <w:proofErr w:type="spellStart"/>
-      <w:r>
-        <w:rPr>
-          <w:color w:val="00627A"/>
-        </w:rPr>
-        <w:t>removePerson</w:t>
-      </w:r>
-      <w:proofErr w:type="spellEnd"/>
-      <w:r>
-        <w:rPr>
-          <w:color w:val="00627A"/>
-        </w:rPr>
-        <w:t xml:space="preserve"> </w:t>
-      </w:r>
-      <w:r>
-        <w:rPr>
-          <w:color w:val="080808"/>
-        </w:rPr>
-        <w:t>(</w:t>
-      </w:r>
-      <w:proofErr w:type="spellStart"/>
-      <w:r>
-        <w:rPr>
-          <w:color w:val="0033B3"/>
-        </w:rPr>
-        <w:t>const</w:t>
-      </w:r>
-      <w:proofErr w:type="spellEnd"/>
-      <w:r>
-        <w:rPr>
-          <w:color w:val="0033B3"/>
-        </w:rPr>
-        <w:t xml:space="preserve"> </w:t>
-      </w:r>
-      <w:r>
-        <w:rPr>
-          <w:color w:val="008080"/>
-        </w:rPr>
-        <w:t>Person</w:t>
-      </w:r>
-      <w:r>
-        <w:rPr>
-          <w:color w:val="080808"/>
-        </w:rPr>
-        <w:t xml:space="preserve">* </w:t>
-      </w:r>
-      <w:proofErr w:type="spellStart"/>
-      <w:r>
-        <w:rPr>
-          <w:color w:val="080808"/>
-        </w:rPr>
-        <w:t>person</w:t>
-      </w:r>
-      <w:proofErr w:type="spellEnd"/>
-      <w:proofErr w:type="gramStart"/>
-      <w:r>
-        <w:rPr>
-          <w:color w:val="080808"/>
-        </w:rPr>
-        <w:t>);</w:t>
-      </w:r>
-      <w:proofErr w:type="gramEnd"/>
     </w:p>
     <w:p>
       <w:pPr>
@@ -4659,6 +4754,7 @@
         </w:rPr>
       </w:pPr>
       <w:proofErr w:type="spellStart"/>
+      <w:proofErr w:type="gramStart"/>
       <w:r>
         <w:rPr>
           <w:color w:val="0033B3"/>
@@ -4666,6 +4762,7 @@
         <w:t>const</w:t>
       </w:r>
       <w:proofErr w:type="spellEnd"/>
+      <w:proofErr w:type="gramEnd"/>
       <w:r>
         <w:rPr>
           <w:color w:val="0033B3"/>
@@ -4685,7 +4782,6 @@
         <w:t xml:space="preserve">* </w:t>
       </w:r>
       <w:proofErr w:type="spellStart"/>
-      <w:proofErr w:type="gramStart"/>
       <w:r>
         <w:rPr>
           <w:color w:val="00627A"/>
@@ -4697,14 +4793,7 @@
         <w:rPr>
           <w:color w:val="080808"/>
         </w:rPr>
-        <w:t>(</w:t>
-      </w:r>
-      <w:proofErr w:type="gramEnd"/>
-      <w:r>
-        <w:rPr>
-          <w:color w:val="080808"/>
-        </w:rPr>
-        <w:t xml:space="preserve">) </w:t>
+        <w:t xml:space="preserve">() </w:t>
       </w:r>
       <w:proofErr w:type="spellStart"/>
       <w:r>
@@ -4886,7 +4975,7 @@
           <w:lang w:val="fr-FR"/>
         </w:rPr>
       </w:pPr>
-      <w:bookmarkStart w:id="7" w:name="_Toc70774982"/>
+      <w:bookmarkStart w:id="7" w:name="_Toc70870273"/>
       <w:r>
         <w:rPr>
           <w:lang w:val="fr-FR"/>
@@ -4946,7 +5035,7 @@
           <w:lang w:val="fr-FR"/>
         </w:rPr>
       </w:pPr>
-      <w:bookmarkStart w:id="8" w:name="_Toc70774983"/>
+      <w:bookmarkStart w:id="8" w:name="_Toc70870274"/>
       <w:r>
         <w:rPr>
           <w:lang w:val="fr-FR"/>
@@ -5072,6 +5161,7 @@
         </w:rPr>
       </w:pPr>
       <w:proofErr w:type="spellStart"/>
+      <w:proofErr w:type="gramStart"/>
       <w:r>
         <w:rPr>
           <w:color w:val="0033B3"/>
@@ -5079,6 +5169,7 @@
         <w:t>const</w:t>
       </w:r>
       <w:proofErr w:type="spellEnd"/>
+      <w:proofErr w:type="gramEnd"/>
       <w:r>
         <w:rPr>
           <w:color w:val="0033B3"/>
@@ -5118,7 +5209,6 @@
         <w:t xml:space="preserve">() </w:t>
       </w:r>
       <w:proofErr w:type="spellStart"/>
-      <w:proofErr w:type="gramStart"/>
       <w:r>
         <w:rPr>
           <w:color w:val="0033B3"/>
@@ -5132,7 +5222,6 @@
         </w:rPr>
         <w:t>;</w:t>
       </w:r>
-      <w:proofErr w:type="gramEnd"/>
       <w:r>
         <w:rPr>
           <w:color w:val="080808"/>
@@ -5168,6 +5257,7 @@
         </w:rPr>
       </w:pPr>
       <w:proofErr w:type="spellStart"/>
+      <w:proofErr w:type="gramStart"/>
       <w:r>
         <w:rPr>
           <w:color w:val="0033B3"/>
@@ -5175,6 +5265,7 @@
         <w:t>void</w:t>
       </w:r>
       <w:proofErr w:type="spellEnd"/>
+      <w:proofErr w:type="gramEnd"/>
       <w:r>
         <w:rPr>
           <w:color w:val="0033B3"/>
@@ -5182,7 +5273,6 @@
         <w:t xml:space="preserve"> </w:t>
       </w:r>
       <w:proofErr w:type="spellStart"/>
-      <w:proofErr w:type="gramStart"/>
       <w:r>
         <w:rPr>
           <w:color w:val="00627A"/>
@@ -5194,14 +5284,7 @@
         <w:rPr>
           <w:color w:val="080808"/>
         </w:rPr>
-        <w:t>(</w:t>
-      </w:r>
-      <w:proofErr w:type="gramEnd"/>
-      <w:r>
-        <w:rPr>
-          <w:color w:val="080808"/>
-        </w:rPr>
-        <w:t>);</w:t>
+        <w:t>();</w:t>
       </w:r>
     </w:p>
     <w:p>
@@ -5239,6 +5322,7 @@
         </w:rPr>
       </w:pPr>
       <w:proofErr w:type="spellStart"/>
+      <w:proofErr w:type="gramStart"/>
       <w:r>
         <w:rPr>
           <w:color w:val="0033B3"/>
@@ -5246,6 +5330,7 @@
         <w:t>bool</w:t>
       </w:r>
       <w:proofErr w:type="spellEnd"/>
+      <w:proofErr w:type="gramEnd"/>
       <w:r>
         <w:rPr>
           <w:color w:val="0033B3"/>
@@ -5253,7 +5338,6 @@
         <w:t xml:space="preserve"> </w:t>
       </w:r>
       <w:proofErr w:type="spellStart"/>
-      <w:proofErr w:type="gramStart"/>
       <w:r>
         <w:rPr>
           <w:color w:val="00627A"/>
@@ -5265,14 +5349,7 @@
         <w:rPr>
           <w:color w:val="080808"/>
         </w:rPr>
-        <w:t>(</w:t>
-      </w:r>
-      <w:proofErr w:type="gramEnd"/>
-      <w:r>
-        <w:rPr>
-          <w:color w:val="080808"/>
-        </w:rPr>
-        <w:t>)</w:t>
+        <w:t>()</w:t>
       </w:r>
       <w:proofErr w:type="spellStart"/>
       <w:r>
@@ -5333,7 +5410,7 @@
           <w:lang w:val="fr-FR"/>
         </w:rPr>
       </w:pPr>
-      <w:bookmarkStart w:id="9" w:name="_Toc70774984"/>
+      <w:bookmarkStart w:id="9" w:name="_Toc70870275"/>
       <w:r>
         <w:rPr>
           <w:lang w:val="fr-FR"/>
@@ -5422,7 +5499,19 @@
         <w:rPr>
           <w:lang w:val="fr-FR"/>
         </w:rPr>
-        <w:t>Dans le cadre de l’application les personnes utilisées sont créées et disparaissent en même temps que les conteneurs. Le risque est donc négligeable. Toutefois pour une utilisation plus générique, cela serait une meilleure pratique.</w:t>
+        <w:t>Dans le cadre de l’application</w:t>
+      </w:r>
+      <w:r>
+        <w:rPr>
+          <w:lang w:val="fr-FR"/>
+        </w:rPr>
+        <w:t>,</w:t>
+      </w:r>
+      <w:r>
+        <w:rPr>
+          <w:lang w:val="fr-FR"/>
+        </w:rPr>
+        <w:t xml:space="preserve"> les personnes utilisées sont créées et disparaissent en même temps que les conteneurs. Le risque est donc négligeable. Toutefois pour une utilisation plus générique, cela serait une meilleure pratique.</w:t>
       </w:r>
     </w:p>
     <w:p>
@@ -5445,7 +5534,7 @@
           <w:lang w:val="fr-FR"/>
         </w:rPr>
       </w:pPr>
-      <w:bookmarkStart w:id="10" w:name="_Toc70774985"/>
+      <w:bookmarkStart w:id="10" w:name="_Toc70870276"/>
       <w:r>
         <w:rPr>
           <w:lang w:val="fr-FR"/>
@@ -5502,6 +5591,7 @@
         </w:rPr>
       </w:pPr>
       <w:proofErr w:type="spellStart"/>
+      <w:proofErr w:type="gramStart"/>
       <w:r>
         <w:rPr>
           <w:color w:val="0033B3"/>
@@ -5509,6 +5599,7 @@
         <w:t>void</w:t>
       </w:r>
       <w:proofErr w:type="spellEnd"/>
+      <w:proofErr w:type="gramEnd"/>
       <w:r>
         <w:rPr>
           <w:color w:val="0033B3"/>
@@ -5516,7 +5607,6 @@
         <w:t xml:space="preserve"> </w:t>
       </w:r>
       <w:proofErr w:type="spellStart"/>
-      <w:proofErr w:type="gramStart"/>
       <w:r>
         <w:rPr>
           <w:color w:val="00627A"/>
@@ -5528,14 +5618,7 @@
         <w:rPr>
           <w:color w:val="080808"/>
         </w:rPr>
-        <w:t>(</w:t>
-      </w:r>
-      <w:proofErr w:type="gramEnd"/>
-      <w:r>
-        <w:rPr>
-          <w:color w:val="080808"/>
-        </w:rPr>
-        <w:t>);</w:t>
+        <w:t>();</w:t>
       </w:r>
       <w:r>
         <w:rPr>
@@ -5546,20 +5629,32 @@
     </w:p>
     <w:p>
       <w:r>
-        <w:t xml:space="preserve">La classe alloue dynamiquement les personnes et se charge de les détruire lorsque l’objet cesse d’exister. Pour des raisons de sécurité, le constructeur de copie et d’affectation ont été retirés pour éviter que deux </w:t>
+        <w:t xml:space="preserve">La classe alloue dynamiquement les personnes et se charge de les détruire lorsque l’objet cesse d’exister. Pour des raisons de sécurité, le constructeur de copie et </w:t>
+      </w:r>
+      <w:r>
+        <w:t xml:space="preserve">l'opérateur </w:t>
+      </w:r>
+      <w:r>
+        <w:t xml:space="preserve">d’affectation ont été retirés pour éviter que deux </w:t>
       </w:r>
       <w:r>
         <w:t>contrôleurs</w:t>
       </w:r>
       <w:r>
-        <w:t xml:space="preserve"> pointent sur les même personnes. Il est envisageable de les rajouter lorsque les personnes seront manipulées au moyen de shared_ptr.</w:t>
+        <w:t xml:space="preserve"> pointent sur les même</w:t>
+      </w:r>
+      <w:r>
+        <w:t>s</w:t>
+      </w:r>
+      <w:r>
+        <w:t xml:space="preserve"> personnes. Il est envisageable de les rajouter lorsque les personnes seront manipulées au moyen de shared_ptr.</w:t>
       </w:r>
     </w:p>
     <w:p>
       <w:pPr>
         <w:pStyle w:val="Titre3"/>
       </w:pPr>
-      <w:bookmarkStart w:id="11" w:name="_Toc70774986"/>
+      <w:bookmarkStart w:id="11" w:name="_Toc70870277"/>
       <w:r>
         <w:t>Entrées</w:t>
       </w:r>
@@ -5567,15 +5662,7 @@
     </w:p>
     <w:p>
       <w:r>
-        <w:t xml:space="preserve">Toutes les entrées sont sensibles à la casse. </w:t>
-      </w:r>
-      <w:proofErr w:type="spellStart"/>
-      <w:r>
-        <w:t>Tapper</w:t>
-      </w:r>
-      <w:proofErr w:type="spellEnd"/>
-      <w:r>
-        <w:t xml:space="preserve"> « Paul » à la place de « </w:t>
+        <w:t>Toutes les entrées sont sensibles à la casse. Taper « Paul » à la place de « </w:t>
       </w:r>
       <w:proofErr w:type="spellStart"/>
       <w:r>
@@ -5595,7 +5682,7 @@
       <w:pPr>
         <w:pStyle w:val="Titre1"/>
       </w:pPr>
-      <w:bookmarkStart w:id="12" w:name="_Toc70774987"/>
+      <w:bookmarkStart w:id="12" w:name="_Toc70870278"/>
       <w:r>
         <w:lastRenderedPageBreak/>
         <w:t>Tests</w:t>
@@ -5604,7 +5691,13 @@
     </w:p>
     <w:p>
       <w:r>
-        <w:t>Les tests ont été divisé en deux catégories : test</w:t>
+        <w:t>Les tests ont été divisé</w:t>
+      </w:r>
+      <w:r>
+        <w:t>s</w:t>
+      </w:r>
+      <w:r>
+        <w:t xml:space="preserve"> en deux catégories : test</w:t>
       </w:r>
       <w:r>
         <w:t>s</w:t>
@@ -5634,7 +5727,7 @@
       <w:pPr>
         <w:pStyle w:val="Titre2"/>
       </w:pPr>
-      <w:bookmarkStart w:id="13" w:name="_Toc70774988"/>
+      <w:bookmarkStart w:id="13" w:name="_Toc70870279"/>
       <w:r>
         <w:t xml:space="preserve">Tests </w:t>
       </w:r>
@@ -5645,7 +5738,19 @@
     </w:p>
     <w:p>
       <w:r>
-        <w:t xml:space="preserve">Les tests ont été effectués avec des conteneurs non constants afin de pouvoir ajouter/retirer des personnes. Les personnes dépendant étaient non constantes afin de pouvoir appeler la méthode setRule. Les personne indépendantes étaient </w:t>
+        <w:t>Les tests ont été effectués avec des conteneurs non constants afin de pouvoir ajouter/retirer des personnes. Les personnes dépendant</w:t>
+      </w:r>
+      <w:r>
+        <w:t>es</w:t>
+      </w:r>
+      <w:r>
+        <w:t xml:space="preserve"> étaient non constantes afin de pouvoir appeler la méthode setRule. Les personne</w:t>
+      </w:r>
+      <w:r>
+        <w:t>s</w:t>
+      </w:r>
+      <w:r>
+        <w:t xml:space="preserve"> indépendantes étaient </w:t>
       </w:r>
       <w:r>
         <w:t>constantes</w:t>
@@ -6255,8 +6360,18 @@
                 <w:bCs w:val="0"/>
                 <w:color w:val="auto"/>
               </w:rPr>
-              <w:t> ::setRule</w:t>
-            </w:r>
+              <w:t> ::</w:t>
+            </w:r>
+            <w:proofErr w:type="spellStart"/>
+            <w:r>
+              <w:rPr>
+                <w:b w:val="0"/>
+                <w:bCs w:val="0"/>
+                <w:color w:val="auto"/>
+              </w:rPr>
+              <w:t>setRule</w:t>
+            </w:r>
+            <w:proofErr w:type="spellEnd"/>
           </w:p>
           <w:p>
             <w:pPr>
@@ -6521,7 +6636,23 @@
                 <w:bCs w:val="0"/>
                 <w:color w:val="auto"/>
               </w:rPr>
-              <w:t xml:space="preserve"> (Bateau impossible car max 2 places)</w:t>
+              <w:t xml:space="preserve"> (Bateau impossible</w:t>
+            </w:r>
+            <w:r>
+              <w:rPr>
+                <w:b w:val="0"/>
+                <w:bCs w:val="0"/>
+                <w:color w:val="auto"/>
+              </w:rPr>
+              <w:t>,</w:t>
+            </w:r>
+            <w:r>
+              <w:rPr>
+                <w:b w:val="0"/>
+                <w:bCs w:val="0"/>
+                <w:color w:val="auto"/>
+              </w:rPr>
+              <w:t xml:space="preserve"> car max 2 places)</w:t>
             </w:r>
           </w:p>
         </w:tc>
@@ -6946,8 +7077,18 @@
                 <w:bCs w:val="0"/>
                 <w:color w:val="auto"/>
               </w:rPr>
-              <w:t> ::setRule</w:t>
-            </w:r>
+              <w:t> ::</w:t>
+            </w:r>
+            <w:proofErr w:type="spellStart"/>
+            <w:r>
+              <w:rPr>
+                <w:b w:val="0"/>
+                <w:bCs w:val="0"/>
+                <w:color w:val="auto"/>
+              </w:rPr>
+              <w:t>setRule</w:t>
+            </w:r>
+            <w:proofErr w:type="spellEnd"/>
           </w:p>
           <w:p>
             <w:proofErr w:type="spellStart"/>
@@ -7351,7 +7492,7 @@
       <w:pPr>
         <w:pStyle w:val="Titre2"/>
       </w:pPr>
-      <w:bookmarkStart w:id="14" w:name="_Toc70774989"/>
+      <w:bookmarkStart w:id="14" w:name="_Toc70870280"/>
       <w:r>
         <w:t>Tests utilisa</w:t>
       </w:r>
@@ -8929,6 +9070,7 @@
         <w:tc>
           <w:tcPr>
             <w:tcW w:w="1124" w:type="dxa"/>
+            <w:vAlign w:val="center"/>
           </w:tcPr>
           <w:p>
             <w:pPr>
@@ -9941,7 +10083,21 @@
                 <w:b w:val="0"/>
                 <w:bCs w:val="0"/>
               </w:rPr>
-              <w:t xml:space="preserve"> incrémente le tour mais</w:t>
+              <w:t xml:space="preserve"> incrémente le tour</w:t>
+            </w:r>
+            <w:r>
+              <w:rPr>
+                <w:b w:val="0"/>
+                <w:bCs w:val="0"/>
+              </w:rPr>
+              <w:t>,</w:t>
+            </w:r>
+            <w:r>
+              <w:rPr>
+                <w:b w:val="0"/>
+                <w:bCs w:val="0"/>
+              </w:rPr>
+              <w:t xml:space="preserve"> mais</w:t>
             </w:r>
             <w:r>
               <w:rPr>
@@ -10108,7 +10264,21 @@
                 <w:b w:val="0"/>
                 <w:bCs w:val="0"/>
               </w:rPr>
-              <w:t>Embarquer une troisième personne incrémente le tour mais elle reste sur la rive. Rafraîchissement de l’état.</w:t>
+              <w:t>Embarquer une troisième personne incrémente le tour</w:t>
+            </w:r>
+            <w:r>
+              <w:rPr>
+                <w:b w:val="0"/>
+                <w:bCs w:val="0"/>
+              </w:rPr>
+              <w:t>,</w:t>
+            </w:r>
+            <w:r>
+              <w:rPr>
+                <w:b w:val="0"/>
+                <w:bCs w:val="0"/>
+              </w:rPr>
+              <w:t xml:space="preserve"> mais elle reste sur la rive. Rafraîchissement de l’état.</w:t>
             </w:r>
           </w:p>
         </w:tc>
@@ -10264,7 +10434,21 @@
                 <w:b w:val="0"/>
                 <w:bCs w:val="0"/>
               </w:rPr>
-              <w:t>Embarquer une troisième personne incrémente le tour mais elle reste sur la rive. Rafraîchissement de l’état.</w:t>
+              <w:t>Embarquer une troisième personne incrémente le tour</w:t>
+            </w:r>
+            <w:r>
+              <w:rPr>
+                <w:b w:val="0"/>
+                <w:bCs w:val="0"/>
+              </w:rPr>
+              <w:t>,</w:t>
+            </w:r>
+            <w:r>
+              <w:rPr>
+                <w:b w:val="0"/>
+                <w:bCs w:val="0"/>
+              </w:rPr>
+              <w:t xml:space="preserve"> mais elle reste sur la rive. Rafraîchissement de l’état.</w:t>
             </w:r>
           </w:p>
         </w:tc>
@@ -10338,7 +10522,21 @@
                 <w:b w:val="0"/>
                 <w:bCs w:val="0"/>
               </w:rPr>
-              <w:t xml:space="preserve"> pour voir l’effet mais pas de </w:t>
+              <w:t xml:space="preserve"> pour voir l’effet</w:t>
+            </w:r>
+            <w:r>
+              <w:rPr>
+                <w:b w:val="0"/>
+                <w:bCs w:val="0"/>
+              </w:rPr>
+              <w:t>,</w:t>
+            </w:r>
+            <w:r>
+              <w:rPr>
+                <w:b w:val="0"/>
+                <w:bCs w:val="0"/>
+              </w:rPr>
+              <w:t xml:space="preserve"> mais pas de </w:t>
             </w:r>
             <w:r>
               <w:rPr>
@@ -10418,7 +10616,21 @@
                 <w:b w:val="0"/>
                 <w:bCs w:val="0"/>
               </w:rPr>
-              <w:t xml:space="preserve"> Le tour reprend à 0, les personnages et le bateau sont repositionné. La partie peut être recommencée sans blocage.</w:t>
+              <w:t xml:space="preserve"> Le tour reprend à 0, les personnages et le bateau sont repositionné</w:t>
+            </w:r>
+            <w:r>
+              <w:rPr>
+                <w:b w:val="0"/>
+                <w:bCs w:val="0"/>
+              </w:rPr>
+              <w:t>s</w:t>
+            </w:r>
+            <w:r>
+              <w:rPr>
+                <w:b w:val="0"/>
+                <w:bCs w:val="0"/>
+              </w:rPr>
+              <w:t>. La partie peut être recommencée sans blocage.</w:t>
             </w:r>
           </w:p>
         </w:tc>
@@ -10558,7 +10770,7 @@
                 <w:b w:val="0"/>
                 <w:bCs w:val="0"/>
               </w:rPr>
-              <w:t>affiche le menu suivit de l’état du jeu.</w:t>
+              <w:t>affiche le menu suivi de l’état du jeu.</w:t>
             </w:r>
           </w:p>
         </w:tc>
@@ -10825,7 +11037,7 @@
       <w:pPr>
         <w:pStyle w:val="Titre1"/>
       </w:pPr>
-      <w:bookmarkStart w:id="16" w:name="_Toc70774990"/>
+      <w:bookmarkStart w:id="16" w:name="_Toc70870281"/>
       <w:r>
         <w:t>Conclusion</w:t>
       </w:r>
@@ -10833,7 +11045,13 @@
     </w:p>
     <w:p>
       <w:r>
-        <w:t>Au terme de ce laboratoire nous sommes arrivés à implémenter une solution fonctionnelle du jeu de la rivière. Nous avons choisi la légèreté d’implémentation par rapport à l’évolutivité des règles.</w:t>
+        <w:t>Au terme de ce laboratoire</w:t>
+      </w:r>
+      <w:r>
+        <w:t>,</w:t>
+      </w:r>
+      <w:r>
+        <w:t xml:space="preserve"> nous sommes arrivés à implémenter une solution fonctionnelle du jeu de la rivière. Nous avons choisi la légèreté d’implémentation par rapport à l’évolutivité des règles.</w:t>
       </w:r>
     </w:p>
     <w:p>
@@ -10857,7 +11075,7 @@
       <w:pPr>
         <w:pStyle w:val="Titre1"/>
       </w:pPr>
-      <w:bookmarkStart w:id="17" w:name="_Toc70774991"/>
+      <w:bookmarkStart w:id="17" w:name="_Toc70870282"/>
       <w:r>
         <w:t>Annexes</w:t>
       </w:r>
@@ -10946,14 +11164,27 @@
         <w:lang w:val="en-GB"/>
       </w:rPr>
     </w:pPr>
-    <w:fldSimple w:instr=" DATE   \* MERGEFORMAT ">
-      <w:r>
-        <w:rPr>
-          <w:noProof/>
-        </w:rPr>
-        <w:t>01.05.2021</w:t>
-      </w:r>
-    </w:fldSimple>
+    <w:r>
+      <w:fldChar w:fldCharType="begin"/>
+    </w:r>
+    <w:r>
+      <w:instrText xml:space="preserve"> DATE   \* MERGEFORMAT </w:instrText>
+    </w:r>
+    <w:r>
+      <w:fldChar w:fldCharType="separate"/>
+    </w:r>
+    <w:r>
+      <w:rPr>
+        <w:noProof/>
+      </w:rPr>
+      <w:t>02.05.2021</w:t>
+    </w:r>
+    <w:r>
+      <w:rPr>
+        <w:noProof/>
+      </w:rPr>
+      <w:fldChar w:fldCharType="end"/>
+    </w:r>
     <w:r>
       <w:ptab w:relativeTo="margin" w:alignment="center" w:leader="none"/>
     </w:r>
@@ -10998,6 +11229,7 @@
         <w:dataBinding w:prefixMappings="xmlns:ns0='http://purl.org/dc/elements/1.1/' xmlns:ns1='http://schemas.openxmlformats.org/package/2006/metadata/core-properties' " w:xpath="/ns1:coreProperties[1]/ns0:creator[1]" w:storeItemID="{6C3C8BC8-F283-45AE-878A-BAB7291924A1}"/>
         <w:text/>
       </w:sdtPr>
+      <w:sdtEndPr/>
       <w:sdtContent>
         <w:r>
           <w:rPr>
@@ -11158,6 +11390,7 @@
         <w:dataBinding w:prefixMappings="xmlns:ns0='http://purl.org/dc/elements/1.1/' xmlns:ns1='http://schemas.openxmlformats.org/package/2006/metadata/core-properties' " w:xpath="/ns1:coreProperties[1]/ns0:title[1]" w:storeItemID="{6C3C8BC8-F283-45AE-878A-BAB7291924A1}"/>
         <w:text/>
       </w:sdtPr>
+      <w:sdtEndPr/>
       <w:sdtContent>
         <w:r>
           <w:t>Rivière</w:t>
@@ -14324,6 +14557,8 @@
     <w:rsid w:val="00C26606"/>
     <w:rsid w:val="00C55F60"/>
     <w:rsid w:val="00D0249A"/>
+    <w:rsid w:val="00D060AB"/>
+    <w:rsid w:val="00D538D1"/>
     <w:rsid w:val="00D95F62"/>
     <w:rsid w:val="00E15801"/>
     <w:rsid w:val="00F403F7"/>
@@ -14345,7 +14580,7 @@
   </m:mathPr>
   <w:themeFontLang w:val="fr-CH"/>
   <w:clrSchemeMapping w:bg1="light1" w:t1="dark1" w:bg2="light2" w:t2="dark2" w:accent1="accent1" w:accent2="accent2" w:accent3="accent3" w:accent4="accent4" w:accent5="accent5" w:accent6="accent6" w:hyperlink="hyperlink" w:followedHyperlink="followedHyperlink"/>
-  <w:decimalSymbol w:val=","/>
+  <w:decimalSymbol w:val="."/>
   <w:listSeparator w:val=";"/>
   <w15:chartTrackingRefBased/>
 </w:settings>

</xml_diff>